<commit_message>
feat: Introduced o3_mini in the writting report Node
</commit_message>
<xml_diff>
--- a/output/Research report for Unigel Dronabinol + Acetazolamide.docx
+++ b/output/Research report for Unigel Dronabinol + Acetazolamide.docx
@@ -26,8 +26,8 @@
         <w:tblLook w:val="01E0" w:firstRow="1" w:lastRow="1" w:firstColumn="1" w:lastColumn="1" w:noHBand="0" w:noVBand="0"/>
       </w:tblPr>
       <w:tblGrid>
-        <w:gridCol w:w="4961"/>
-        <w:gridCol w:w="5670"/>
+        <w:gridCol w:w="3823"/>
+        <w:gridCol w:w="6808"/>
       </w:tblGrid>
       <w:tr>
         <w:trPr>
@@ -45,7 +45,7 @@
               <w:pStyle w:val="Prrafodelista"/>
               <w:numPr>
                 <w:ilvl w:val="0"/>
-                <w:numId w:val="6"/>
+                <w:numId w:val="7"/>
               </w:numPr>
               <w:ind w:right="-29"/>
               <w:rPr>
@@ -73,7 +73,7 @@
         </w:trPr>
         <w:tc>
           <w:tcPr>
-            <w:tcW w:w="4961" w:type="dxa"/>
+            <w:tcW w:w="3823" w:type="dxa"/>
             <w:vAlign w:val="center"/>
           </w:tcPr>
           <w:p>
@@ -98,7 +98,7 @@
         </w:tc>
         <w:tc>
           <w:tcPr>
-            <w:tcW w:w="5670" w:type="dxa"/>
+            <w:tcW w:w="6808" w:type="dxa"/>
             <w:vAlign w:val="center"/>
           </w:tcPr>
           <w:p>
@@ -110,10 +110,9 @@
                 <w:iCs/>
                 <w:sz w:val="20"/>
                 <w:szCs w:val="20"/>
-                <w:lang w:val="en-US"/>
-              </w:rPr>
-            </w:pPr>
-            <w:proofErr w:type="gramStart"/>
+                <w:lang w:val="es-CO"/>
+              </w:rPr>
+            </w:pPr>
             <w:r>
               <w:rPr>
                 <w:bCs/>
@@ -124,19 +123,6 @@
               </w:rPr>
               <w:t xml:space="preserve">Unigel Dronabinol + Acetazolamide</w:t>
             </w:r>
-          </w:p>
-          <w:p>
-            <w:pPr>
-              <w:ind w:left="-108" w:right="-29"/>
-              <w:jc w:val="both"/>
-              <w:rPr>
-                <w:bCs/>
-                <w:iCs/>
-                <w:sz w:val="20"/>
-                <w:szCs w:val="20"/>
-                <w:lang w:val="es-CO"/>
-              </w:rPr>
-            </w:pPr>
           </w:p>
         </w:tc>
       </w:tr>
@@ -146,7 +132,7 @@
         </w:trPr>
         <w:tc>
           <w:tcPr>
-            <w:tcW w:w="4961" w:type="dxa"/>
+            <w:tcW w:w="3823" w:type="dxa"/>
             <w:vAlign w:val="center"/>
           </w:tcPr>
           <w:p>
@@ -171,7 +157,7 @@
         </w:tc>
         <w:tc>
           <w:tcPr>
-            <w:tcW w:w="5670" w:type="dxa"/>
+            <w:tcW w:w="6808" w:type="dxa"/>
             <w:vAlign w:val="center"/>
           </w:tcPr>
           <w:p>
@@ -201,7 +187,7 @@
         </w:trPr>
         <w:tc>
           <w:tcPr>
-            <w:tcW w:w="4961" w:type="dxa"/>
+            <w:tcW w:w="3823" w:type="dxa"/>
             <w:vAlign w:val="center"/>
           </w:tcPr>
           <w:p>
@@ -226,7 +212,7 @@
         </w:tc>
         <w:tc>
           <w:tcPr>
-            <w:tcW w:w="5670" w:type="dxa"/>
+            <w:tcW w:w="6808" w:type="dxa"/>
             <w:vAlign w:val="center"/>
           </w:tcPr>
           <w:p>
@@ -256,7 +242,7 @@
         </w:trPr>
         <w:tc>
           <w:tcPr>
-            <w:tcW w:w="4961" w:type="dxa"/>
+            <w:tcW w:w="3823" w:type="dxa"/>
             <w:vAlign w:val="center"/>
           </w:tcPr>
           <w:p>
@@ -281,7 +267,7 @@
         </w:tc>
         <w:tc>
           <w:tcPr>
-            <w:tcW w:w="5670" w:type="dxa"/>
+            <w:tcW w:w="6808" w:type="dxa"/>
             <w:vAlign w:val="center"/>
           </w:tcPr>
           <w:p>
@@ -378,8 +364,6 @@
               </w:rPr>
               <w:t xml:space="preserve"/>
             </w:r>
-            <w:bookmarkStart w:id="0" w:name="_GoBack"/>
-            <w:bookmarkEnd w:id="0"/>
           </w:p>
         </w:tc>
       </w:tr>
@@ -389,7 +373,7 @@
         </w:trPr>
         <w:tc>
           <w:tcPr>
-            <w:tcW w:w="4961" w:type="dxa"/>
+            <w:tcW w:w="3823" w:type="dxa"/>
             <w:vAlign w:val="center"/>
           </w:tcPr>
           <w:p>
@@ -414,7 +398,7 @@
         </w:tc>
         <w:tc>
           <w:tcPr>
-            <w:tcW w:w="5670" w:type="dxa"/>
+            <w:tcW w:w="6808" w:type="dxa"/>
             <w:vAlign w:val="center"/>
           </w:tcPr>
           <w:p>
@@ -444,7 +428,7 @@
         </w:trPr>
         <w:tc>
           <w:tcPr>
-            <w:tcW w:w="4961" w:type="dxa"/>
+            <w:tcW w:w="3823" w:type="dxa"/>
             <w:vAlign w:val="center"/>
           </w:tcPr>
           <w:p>
@@ -469,7 +453,7 @@
         </w:tc>
         <w:tc>
           <w:tcPr>
-            <w:tcW w:w="5670" w:type="dxa"/>
+            <w:tcW w:w="6808" w:type="dxa"/>
             <w:vAlign w:val="center"/>
           </w:tcPr>
           <w:p>
@@ -499,7 +483,7 @@
         </w:trPr>
         <w:tc>
           <w:tcPr>
-            <w:tcW w:w="4961" w:type="dxa"/>
+            <w:tcW w:w="3823" w:type="dxa"/>
             <w:vAlign w:val="center"/>
           </w:tcPr>
           <w:p>
@@ -524,7 +508,7 @@
         </w:tc>
         <w:tc>
           <w:tcPr>
-            <w:tcW w:w="5670" w:type="dxa"/>
+            <w:tcW w:w="6808" w:type="dxa"/>
             <w:vAlign w:val="center"/>
           </w:tcPr>
           <w:p>
@@ -554,7 +538,7 @@
         </w:trPr>
         <w:tc>
           <w:tcPr>
-            <w:tcW w:w="4961" w:type="dxa"/>
+            <w:tcW w:w="3823" w:type="dxa"/>
             <w:vAlign w:val="center"/>
           </w:tcPr>
           <w:p>
@@ -579,7 +563,7 @@
         </w:tc>
         <w:tc>
           <w:tcPr>
-            <w:tcW w:w="5670" w:type="dxa"/>
+            <w:tcW w:w="6808" w:type="dxa"/>
             <w:vAlign w:val="center"/>
           </w:tcPr>
           <w:p>
@@ -599,7 +583,7 @@
                 <w:szCs w:val="20"/>
                 <w:lang w:val="en-US"/>
               </w:rPr>
-              <w:t xml:space="preserve">According to physician's prescription</w:t>
+              <w:t xml:space="preserve">Según resultados del estudio clínico a realizar</w:t>
             </w:r>
           </w:p>
         </w:tc>
@@ -610,7 +594,7 @@
         </w:trPr>
         <w:tc>
           <w:tcPr>
-            <w:tcW w:w="4961" w:type="dxa"/>
+            <w:tcW w:w="3823" w:type="dxa"/>
             <w:vAlign w:val="center"/>
           </w:tcPr>
           <w:p>
@@ -635,7 +619,7 @@
         </w:tc>
         <w:tc>
           <w:tcPr>
-            <w:tcW w:w="5670" w:type="dxa"/>
+            <w:tcW w:w="6808" w:type="dxa"/>
             <w:vAlign w:val="center"/>
           </w:tcPr>
           <w:p>
@@ -654,7 +638,7 @@
                 <w:szCs w:val="20"/>
                 <w:lang w:val="en-US"/>
               </w:rPr>
-              <w:t xml:space="preserve">Oblong, opaque capsules</w:t>
+              <w:t xml:space="preserve">Oblongo – tamaño a ser definido al momento del desarrollo; Capsules and placebos must be opaque to maintain the study blind</w:t>
             </w:r>
           </w:p>
         </w:tc>
@@ -665,7 +649,7 @@
         </w:trPr>
         <w:tc>
           <w:tcPr>
-            <w:tcW w:w="4961" w:type="dxa"/>
+            <w:tcW w:w="3823" w:type="dxa"/>
             <w:vAlign w:val="center"/>
           </w:tcPr>
           <w:p>
@@ -690,7 +674,7 @@
         </w:tc>
         <w:tc>
           <w:tcPr>
-            <w:tcW w:w="5670" w:type="dxa"/>
+            <w:tcW w:w="6808" w:type="dxa"/>
             <w:vAlign w:val="center"/>
           </w:tcPr>
           <w:p>
@@ -708,7 +692,7 @@
                 <w:sz w:val="20"/>
                 <w:szCs w:val="20"/>
               </w:rPr>
-              <w:t xml:space="preserve">Box/blister x 28</w:t>
+              <w:t xml:space="preserve">Caja/blister x 28</w:t>
             </w:r>
           </w:p>
         </w:tc>
@@ -719,7 +703,7 @@
         </w:trPr>
         <w:tc>
           <w:tcPr>
-            <w:tcW w:w="4961" w:type="dxa"/>
+            <w:tcW w:w="3823" w:type="dxa"/>
             <w:vAlign w:val="center"/>
           </w:tcPr>
           <w:p>
@@ -744,7 +728,7 @@
         </w:tc>
         <w:tc>
           <w:tcPr>
-            <w:tcW w:w="5670" w:type="dxa"/>
+            <w:tcW w:w="6808" w:type="dxa"/>
             <w:vAlign w:val="center"/>
           </w:tcPr>
           <w:p>
@@ -764,7 +748,7 @@
                 <w:szCs w:val="20"/>
                 <w:lang w:val="en-US"/>
               </w:rPr>
-              <w:t xml:space="preserve">Blister x 28 capsules</w:t>
+              <w:t xml:space="preserve">Blister x 28 cápsulas</w:t>
             </w:r>
           </w:p>
         </w:tc>
@@ -775,7 +759,7 @@
         </w:trPr>
         <w:tc>
           <w:tcPr>
-            <w:tcW w:w="4961" w:type="dxa"/>
+            <w:tcW w:w="3823" w:type="dxa"/>
             <w:vAlign w:val="center"/>
           </w:tcPr>
           <w:p>
@@ -800,7 +784,7 @@
         </w:tc>
         <w:tc>
           <w:tcPr>
-            <w:tcW w:w="5670" w:type="dxa"/>
+            <w:tcW w:w="6808" w:type="dxa"/>
             <w:vAlign w:val="center"/>
           </w:tcPr>
           <w:p>
@@ -871,7 +855,7 @@
                 <w:szCs w:val="20"/>
                 <w:lang w:val="en-US"/>
               </w:rPr>
-              <w:t xml:space="preserve">Product for clinical study for the treatment of obstructive sleep apnoea (OSA). Color of capsules to be defined after clinical study.</w:t>
+              <w:t xml:space="preserve"/>
             </w:r>
           </w:p>
         </w:tc>
@@ -894,6 +878,2798 @@
           <w:lang w:val="en-US"/>
         </w:rPr>
       </w:pPr>
+      <w:r>
+        <w:rPr>
+          <w:sz w:val="20"/>
+          <w:szCs w:val="20"/>
+          <w:lang w:val="en-US"/>
+        </w:rPr>
+        <w:t xml:space="preserve"/>
+      </w:r>
+    </w:p>
+    <w:tbl>
+      <w:tblPr>
+        <w:tblW w:w="0" w:type="auto"/>
+        <w:tblLayout w:type="fixed"/>
+        <w:tblLook w:val="01E0" w:firstRow="1" w:lastRow="1" w:firstColumn="1" w:lastColumn="1" w:noHBand="0" w:noVBand="0"/>
+      </w:tblPr>
+      <w:tblGrid>
+        <w:gridCol w:w="4618"/>
+        <w:gridCol w:w="5462"/>
+      </w:tblGrid>
+      <w:tr>
+        <w:trPr>
+          <w:trHeight w:val="675"/>
+        </w:trPr>
+        <w:tc>
+          <w:tcPr>
+            <w:tcW w:w="10080" w:type="dxa"/>
+            <w:gridSpan w:val="2"/>
+            <w:tcBorders>
+              <w:top w:val="dotted" w:sz="8" w:space="0" w:color="auto"/>
+              <w:left w:val="dotted" w:sz="8" w:space="0" w:color="auto"/>
+              <w:bottom w:val="dotted" w:sz="8" w:space="0" w:color="auto"/>
+              <w:right w:val="dotted" w:sz="8" w:space="0" w:color="auto"/>
+            </w:tcBorders>
+            <w:shd w:val="clear" w:color="auto" w:fill="DBE5F1" w:themeFill="accent1" w:themeFillTint="33"/>
+            <w:tcMar>
+              <w:left w:w="108" w:type="dxa"/>
+              <w:right w:w="108" w:type="dxa"/>
+            </w:tcMar>
+            <w:vAlign w:val="center"/>
+          </w:tcPr>
+          <w:p>
+            <w:pPr>
+              <w:pStyle w:val="Prrafodelista"/>
+              <w:numPr>
+                <w:ilvl w:val="0"/>
+                <w:numId w:val="7"/>
+              </w:numPr>
+              <w:ind w:right="-29"/>
+              <w:rPr>
+                <w:b/>
+                <w:bCs/>
+                <w:color w:val="000000" w:themeColor="text1"/>
+                <w:sz w:val="20"/>
+                <w:szCs w:val="20"/>
+                <w:lang w:val="en-US"/>
+              </w:rPr>
+            </w:pPr>
+            <w:r>
+              <w:rPr>
+                <w:b/>
+                <w:bCs/>
+                <w:color w:val="000000" w:themeColor="text1"/>
+                <w:sz w:val="20"/>
+                <w:szCs w:val="20"/>
+                <w:lang w:val="en-US"/>
+              </w:rPr>
+              <w:t xml:space="preserve">GENERAL INFORMATION OF THE ACTIVE PHARMACEUTICAL INGREDIENT (API) ()</w:t>
+            </w:r>
+          </w:p>
+        </w:tc>
+      </w:tr>
+      <w:tr>
+        <w:trPr>
+          <w:trHeight w:val="510"/>
+        </w:trPr>
+        <w:tc>
+          <w:tcPr>
+            <w:tcW w:w="4618" w:type="dxa"/>
+            <w:tcBorders>
+              <w:top w:val="dotted" w:sz="8" w:space="0" w:color="auto"/>
+              <w:left w:val="dotted" w:sz="8" w:space="0" w:color="auto"/>
+              <w:bottom w:val="dotted" w:sz="8" w:space="0" w:color="auto"/>
+              <w:right w:val="dotted" w:sz="8" w:space="0" w:color="auto"/>
+            </w:tcBorders>
+            <w:tcMar>
+              <w:left w:w="108" w:type="dxa"/>
+              <w:right w:w="108" w:type="dxa"/>
+            </w:tcMar>
+            <w:vAlign w:val="center"/>
+          </w:tcPr>
+          <w:p>
+            <w:pPr>
+              <w:ind w:left="-108" w:right="-29"/>
+              <w:jc w:val="both"/>
+            </w:pPr>
+            <w:r>
+              <w:rPr>
+                <w:sz w:val="20"/>
+                <w:szCs w:val="20"/>
+                <w:lang w:val="en-US"/>
+              </w:rPr>
+              <w:t>Common name:</w:t>
+            </w:r>
+          </w:p>
+        </w:tc>
+        <w:tc>
+          <w:tcPr>
+            <w:tcW w:w="5462" w:type="dxa"/>
+            <w:tcBorders>
+              <w:top w:val="nil"/>
+              <w:left w:val="dotted" w:sz="8" w:space="0" w:color="auto"/>
+              <w:bottom w:val="dotted" w:sz="8" w:space="0" w:color="auto"/>
+              <w:right w:val="dotted" w:sz="8" w:space="0" w:color="auto"/>
+            </w:tcBorders>
+            <w:tcMar>
+              <w:left w:w="108" w:type="dxa"/>
+              <w:right w:w="108" w:type="dxa"/>
+            </w:tcMar>
+            <w:vAlign w:val="center"/>
+          </w:tcPr>
+          <w:p>
+            <w:pPr>
+              <w:ind w:left="-108" w:right="-29"/>
+              <w:jc w:val="both"/>
+              <w:rPr>
+                <w:sz w:val="20"/>
+                <w:szCs w:val="20"/>
+              </w:rPr>
+            </w:pPr>
+            <w:r>
+              <w:rPr>
+                <w:sz w:val="20"/>
+                <w:szCs w:val="20"/>
+              </w:rPr>
+              <w:t xml:space="preserve">Dronabinol</w:t>
+            </w:r>
+          </w:p>
+        </w:tc>
+      </w:tr>
+      <w:tr>
+        <w:trPr>
+          <w:trHeight w:val="510"/>
+        </w:trPr>
+        <w:tc>
+          <w:tcPr>
+            <w:tcW w:w="4618" w:type="dxa"/>
+            <w:tcBorders>
+              <w:top w:val="dotted" w:sz="8" w:space="0" w:color="auto"/>
+              <w:left w:val="dotted" w:sz="8" w:space="0" w:color="auto"/>
+              <w:bottom w:val="dotted" w:sz="8" w:space="0" w:color="auto"/>
+              <w:right w:val="dotted" w:sz="8" w:space="0" w:color="auto"/>
+            </w:tcBorders>
+            <w:tcMar>
+              <w:left w:w="108" w:type="dxa"/>
+              <w:right w:w="108" w:type="dxa"/>
+            </w:tcMar>
+            <w:vAlign w:val="center"/>
+          </w:tcPr>
+          <w:p>
+            <w:pPr>
+              <w:ind w:left="-108" w:right="-29"/>
+              <w:jc w:val="both"/>
+            </w:pPr>
+            <w:r>
+              <w:rPr>
+                <w:sz w:val="20"/>
+                <w:szCs w:val="20"/>
+                <w:lang w:val="en-US"/>
+              </w:rPr>
+              <w:t>CAS number:</w:t>
+            </w:r>
+          </w:p>
+        </w:tc>
+        <w:tc>
+          <w:tcPr>
+            <w:tcW w:w="5462" w:type="dxa"/>
+            <w:tcBorders>
+              <w:top w:val="dotted" w:sz="8" w:space="0" w:color="auto"/>
+              <w:left w:val="dotted" w:sz="8" w:space="0" w:color="auto"/>
+              <w:bottom w:val="dotted" w:sz="8" w:space="0" w:color="auto"/>
+              <w:right w:val="dotted" w:sz="8" w:space="0" w:color="auto"/>
+            </w:tcBorders>
+            <w:tcMar>
+              <w:left w:w="108" w:type="dxa"/>
+              <w:right w:w="108" w:type="dxa"/>
+            </w:tcMar>
+            <w:vAlign w:val="center"/>
+          </w:tcPr>
+          <w:p>
+            <w:pPr>
+              <w:ind w:left="-108" w:right="-29"/>
+              <w:jc w:val="both"/>
+              <w:rPr>
+                <w:sz w:val="20"/>
+                <w:szCs w:val="20"/>
+              </w:rPr>
+            </w:pPr>
+            <w:r>
+              <w:rPr>
+                <w:sz w:val="20"/>
+                <w:szCs w:val="20"/>
+              </w:rPr>
+              <w:t xml:space="preserve">1972-08-3</w:t>
+            </w:r>
+          </w:p>
+        </w:tc>
+      </w:tr>
+      <w:tr>
+        <w:trPr>
+          <w:trHeight w:val="510"/>
+        </w:trPr>
+        <w:tc>
+          <w:tcPr>
+            <w:tcW w:w="4618" w:type="dxa"/>
+            <w:tcBorders>
+              <w:top w:val="dotted" w:sz="8" w:space="0" w:color="auto"/>
+              <w:left w:val="dotted" w:sz="8" w:space="0" w:color="auto"/>
+              <w:bottom w:val="dotted" w:sz="8" w:space="0" w:color="auto"/>
+              <w:right w:val="dotted" w:sz="8" w:space="0" w:color="auto"/>
+            </w:tcBorders>
+            <w:tcMar>
+              <w:left w:w="108" w:type="dxa"/>
+              <w:right w:w="108" w:type="dxa"/>
+            </w:tcMar>
+            <w:vAlign w:val="center"/>
+          </w:tcPr>
+          <w:p>
+            <w:pPr>
+              <w:ind w:left="-108" w:right="-29"/>
+              <w:jc w:val="both"/>
+            </w:pPr>
+            <w:r>
+              <w:rPr>
+                <w:sz w:val="20"/>
+                <w:szCs w:val="20"/>
+                <w:lang w:val="en-US"/>
+              </w:rPr>
+              <w:t>Description:</w:t>
+            </w:r>
+          </w:p>
+        </w:tc>
+        <w:tc>
+          <w:tcPr>
+            <w:tcW w:w="5462" w:type="dxa"/>
+            <w:tcBorders>
+              <w:top w:val="dotted" w:sz="8" w:space="0" w:color="auto"/>
+              <w:left w:val="dotted" w:sz="8" w:space="0" w:color="auto"/>
+              <w:bottom w:val="dotted" w:sz="8" w:space="0" w:color="auto"/>
+              <w:right w:val="dotted" w:sz="8" w:space="0" w:color="auto"/>
+            </w:tcBorders>
+            <w:tcMar>
+              <w:left w:w="108" w:type="dxa"/>
+              <w:right w:w="108" w:type="dxa"/>
+            </w:tcMar>
+            <w:vAlign w:val="center"/>
+          </w:tcPr>
+          <w:p>
+            <w:pPr>
+              <w:ind w:left="-108" w:right="-29"/>
+              <w:jc w:val="both"/>
+              <w:rPr>
+                <w:sz w:val="20"/>
+                <w:szCs w:val="20"/>
+              </w:rPr>
+            </w:pPr>
+            <w:r>
+              <w:rPr>
+                <w:sz w:val="20"/>
+                <w:szCs w:val="20"/>
+              </w:rPr>
+              <w:t xml:space="preserve">- Light yellow oil or brown semi-solid, viscous liquid, or golden yellow solid</w:t>
+              <w:br/>
+              <w:t xml:space="preserve">- Odorless resinous oil</w:t>
+            </w:r>
+          </w:p>
+        </w:tc>
+      </w:tr>
+      <w:tr>
+        <w:trPr>
+          <w:trHeight w:val="510"/>
+        </w:trPr>
+        <w:tc>
+          <w:tcPr>
+            <w:tcW w:w="4618" w:type="dxa"/>
+            <w:tcBorders>
+              <w:top w:val="dotted" w:sz="8" w:space="0" w:color="auto"/>
+              <w:left w:val="dotted" w:sz="8" w:space="0" w:color="auto"/>
+              <w:bottom w:val="dotted" w:sz="8" w:space="0" w:color="auto"/>
+              <w:right w:val="dotted" w:sz="8" w:space="0" w:color="auto"/>
+            </w:tcBorders>
+            <w:tcMar>
+              <w:left w:w="108" w:type="dxa"/>
+              <w:right w:w="108" w:type="dxa"/>
+            </w:tcMar>
+            <w:vAlign w:val="center"/>
+          </w:tcPr>
+          <w:p>
+            <w:pPr>
+              <w:ind w:left="-108" w:right="-29"/>
+              <w:jc w:val="both"/>
+            </w:pPr>
+            <w:r>
+              <w:rPr>
+                <w:sz w:val="20"/>
+                <w:szCs w:val="20"/>
+                <w:lang w:val="en-US"/>
+              </w:rPr>
+              <w:t xml:space="preserve">Solubility: </w:t>
+            </w:r>
+          </w:p>
+        </w:tc>
+        <w:tc>
+          <w:tcPr>
+            <w:tcW w:w="5462" w:type="dxa"/>
+            <w:tcBorders>
+              <w:top w:val="dotted" w:sz="8" w:space="0" w:color="auto"/>
+              <w:left w:val="dotted" w:sz="8" w:space="0" w:color="auto"/>
+              <w:bottom w:val="dotted" w:sz="8" w:space="0" w:color="auto"/>
+              <w:right w:val="dotted" w:sz="8" w:space="0" w:color="auto"/>
+            </w:tcBorders>
+            <w:tcMar>
+              <w:left w:w="108" w:type="dxa"/>
+              <w:right w:w="108" w:type="dxa"/>
+            </w:tcMar>
+            <w:vAlign w:val="center"/>
+          </w:tcPr>
+          <w:p>
+            <w:pPr>
+              <w:ind w:left="-108" w:right="-29"/>
+              <w:jc w:val="both"/>
+              <w:rPr>
+                <w:sz w:val="20"/>
+                <w:szCs w:val="20"/>
+                <w:lang w:val="en-US"/>
+              </w:rPr>
+            </w:pPr>
+            <w:r>
+              <w:rPr>
+                <w:sz w:val="20"/>
+                <w:szCs w:val="20"/>
+              </w:rPr>
+              <w:t xml:space="preserve">- In water: 2.8 mg/L at 23 °C</w:t>
+              <w:br/>
+              <w:t xml:space="preserve">- In 0.15M sodium chloride: 0.77 mg/L at 23 °C</w:t>
+              <w:br/>
+              <w:t xml:space="preserve">- Soluble in fixed oils, alcohol, acetone, and glycerol</w:t>
+            </w:r>
+          </w:p>
+        </w:tc>
+      </w:tr>
+      <w:tr>
+        <w:trPr>
+          <w:trHeight w:val="510"/>
+        </w:trPr>
+        <w:tc>
+          <w:tcPr>
+            <w:tcW w:w="4618" w:type="dxa"/>
+            <w:tcBorders>
+              <w:top w:val="dotted" w:sz="8" w:space="0" w:color="auto"/>
+              <w:left w:val="dotted" w:sz="8" w:space="0" w:color="auto"/>
+              <w:bottom w:val="dotted" w:sz="8" w:space="0" w:color="auto"/>
+              <w:right w:val="dotted" w:sz="8" w:space="0" w:color="auto"/>
+            </w:tcBorders>
+            <w:tcMar>
+              <w:left w:w="108" w:type="dxa"/>
+              <w:right w:w="108" w:type="dxa"/>
+            </w:tcMar>
+            <w:vAlign w:val="center"/>
+          </w:tcPr>
+          <w:p>
+            <w:pPr>
+              <w:ind w:left="-108" w:right="-29"/>
+              <w:jc w:val="both"/>
+            </w:pPr>
+            <w:r>
+              <w:rPr>
+                <w:sz w:val="20"/>
+                <w:szCs w:val="20"/>
+                <w:lang w:val="en-US"/>
+              </w:rPr>
+              <w:t>Melting point:</w:t>
+            </w:r>
+          </w:p>
+        </w:tc>
+        <w:tc>
+          <w:tcPr>
+            <w:tcW w:w="5462" w:type="dxa"/>
+            <w:tcBorders>
+              <w:top w:val="dotted" w:sz="8" w:space="0" w:color="auto"/>
+              <w:left w:val="dotted" w:sz="8" w:space="0" w:color="auto"/>
+              <w:bottom w:val="dotted" w:sz="8" w:space="0" w:color="auto"/>
+              <w:right w:val="dotted" w:sz="8" w:space="0" w:color="auto"/>
+            </w:tcBorders>
+            <w:tcMar>
+              <w:left w:w="108" w:type="dxa"/>
+              <w:right w:w="108" w:type="dxa"/>
+            </w:tcMar>
+            <w:vAlign w:val="center"/>
+          </w:tcPr>
+          <w:p>
+            <w:pPr>
+              <w:ind w:left="-108" w:right="-29"/>
+              <w:jc w:val="both"/>
+              <w:rPr>
+                <w:sz w:val="20"/>
+                <w:szCs w:val="20"/>
+              </w:rPr>
+            </w:pPr>
+            <w:r>
+              <w:rPr>
+                <w:sz w:val="20"/>
+                <w:szCs w:val="20"/>
+              </w:rPr>
+              <w:t xml:space="preserve">200 °C</w:t>
+            </w:r>
+            <w:r>
+              <w:rPr>
+                <w:sz w:val="20"/>
+                <w:szCs w:val="20"/>
+                <w:lang w:val="en-US"/>
+              </w:rPr>
+              <w:t xml:space="preserve"> </w:t>
+            </w:r>
+          </w:p>
+        </w:tc>
+      </w:tr>
+      <w:tr>
+        <w:trPr>
+          <w:trHeight w:val="510"/>
+        </w:trPr>
+        <w:tc>
+          <w:tcPr>
+            <w:tcW w:w="4618" w:type="dxa"/>
+            <w:tcBorders>
+              <w:top w:val="dotted" w:sz="8" w:space="0" w:color="auto"/>
+              <w:left w:val="dotted" w:sz="8" w:space="0" w:color="auto"/>
+              <w:bottom w:val="dotted" w:sz="8" w:space="0" w:color="auto"/>
+              <w:right w:val="dotted" w:sz="8" w:space="0" w:color="auto"/>
+            </w:tcBorders>
+            <w:tcMar>
+              <w:left w:w="108" w:type="dxa"/>
+              <w:right w:w="108" w:type="dxa"/>
+            </w:tcMar>
+            <w:vAlign w:val="center"/>
+          </w:tcPr>
+          <w:p>
+            <w:pPr>
+              <w:ind w:left="-108" w:right="-29"/>
+              <w:jc w:val="both"/>
+            </w:pPr>
+            <w:r>
+              <w:rPr>
+                <w:sz w:val="20"/>
+                <w:szCs w:val="20"/>
+                <w:lang w:val="en-US"/>
+              </w:rPr>
+              <w:t>Polymorphs:</w:t>
+            </w:r>
+          </w:p>
+        </w:tc>
+        <w:tc>
+          <w:tcPr>
+            <w:tcW w:w="5462" w:type="dxa"/>
+            <w:tcBorders>
+              <w:top w:val="dotted" w:sz="8" w:space="0" w:color="auto"/>
+              <w:left w:val="dotted" w:sz="8" w:space="0" w:color="auto"/>
+              <w:bottom w:val="dotted" w:sz="8" w:space="0" w:color="auto"/>
+              <w:right w:val="dotted" w:sz="8" w:space="0" w:color="auto"/>
+            </w:tcBorders>
+            <w:tcMar>
+              <w:left w:w="108" w:type="dxa"/>
+              <w:right w:w="108" w:type="dxa"/>
+            </w:tcMar>
+            <w:vAlign w:val="center"/>
+          </w:tcPr>
+          <w:p>
+            <w:pPr>
+              <w:ind w:left="-108" w:right="-29"/>
+              <w:jc w:val="both"/>
+              <w:rPr>
+                <w:sz w:val="20"/>
+                <w:szCs w:val="20"/>
+              </w:rPr>
+            </w:pPr>
+            <w:r>
+              <w:rPr>
+                <w:sz w:val="20"/>
+                <w:szCs w:val="20"/>
+                <w:lang w:val="en-US"/>
+              </w:rPr>
+              <w:t xml:space="preserve">Six different polymorphic forms of dronabinol have been identified. The amorphous form shows approximately 40% more degradation than the polymorphic forms when subjected to stress conditions. The specific crystal systems and thermodynamic data for these polymorphs were not detailed in the available evidence.</w:t>
+            </w:r>
+          </w:p>
+        </w:tc>
+      </w:tr>
+      <w:tr>
+        <w:trPr>
+          <w:trHeight w:val="510"/>
+        </w:trPr>
+        <w:tc>
+          <w:tcPr>
+            <w:tcW w:w="4618" w:type="dxa"/>
+            <w:tcBorders>
+              <w:top w:val="dotted" w:sz="8" w:space="0" w:color="auto"/>
+              <w:left w:val="dotted" w:sz="8" w:space="0" w:color="auto"/>
+              <w:bottom w:val="dotted" w:sz="8" w:space="0" w:color="auto"/>
+              <w:right w:val="dotted" w:sz="8" w:space="0" w:color="auto"/>
+            </w:tcBorders>
+            <w:tcMar>
+              <w:left w:w="108" w:type="dxa"/>
+              <w:right w:w="108" w:type="dxa"/>
+            </w:tcMar>
+            <w:vAlign w:val="center"/>
+          </w:tcPr>
+          <w:p>
+            <w:pPr>
+              <w:ind w:left="-108" w:right="-29"/>
+              <w:jc w:val="both"/>
+            </w:pPr>
+            <w:r>
+              <w:rPr>
+                <w:sz w:val="20"/>
+                <w:szCs w:val="20"/>
+                <w:lang w:val="en-US"/>
+              </w:rPr>
+              <w:lastRenderedPageBreak/>
+              <w:t>Stability (Solid state/solution, general information):</w:t>
+            </w:r>
+          </w:p>
+        </w:tc>
+        <w:tc>
+          <w:tcPr>
+            <w:tcW w:w="5462" w:type="dxa"/>
+            <w:tcBorders>
+              <w:top w:val="dotted" w:sz="8" w:space="0" w:color="auto"/>
+              <w:left w:val="dotted" w:sz="8" w:space="0" w:color="auto"/>
+              <w:bottom w:val="dotted" w:sz="8" w:space="0" w:color="auto"/>
+              <w:right w:val="dotted" w:sz="8" w:space="0" w:color="auto"/>
+            </w:tcBorders>
+            <w:tcMar>
+              <w:left w:w="108" w:type="dxa"/>
+              <w:right w:w="108" w:type="dxa"/>
+            </w:tcMar>
+            <w:vAlign w:val="center"/>
+          </w:tcPr>
+          <w:p>
+            <w:pPr>
+              <w:ind w:left="-108" w:right="-29"/>
+              <w:jc w:val="both"/>
+              <w:rPr>
+                <w:sz w:val="20"/>
+                <w:szCs w:val="20"/>
+              </w:rPr>
+            </w:pPr>
+            <w:r>
+              <w:rPr>
+                <w:sz w:val="20"/>
+                <w:szCs w:val="20"/>
+                <w:lang w:val="en-US"/>
+              </w:rPr>
+              <w:t xml:space="preserve"/>
+            </w:r>
+          </w:p>
+        </w:tc>
+      </w:tr>
+      <w:tr>
+        <w:trPr>
+          <w:trHeight w:val="510"/>
+        </w:trPr>
+        <w:tc>
+          <w:tcPr>
+            <w:tcW w:w="4618" w:type="dxa"/>
+            <w:tcBorders>
+              <w:top w:val="dotted" w:sz="8" w:space="0" w:color="auto"/>
+              <w:left w:val="dotted" w:sz="8" w:space="0" w:color="auto"/>
+              <w:bottom w:val="dotted" w:sz="8" w:space="0" w:color="auto"/>
+              <w:right w:val="dotted" w:sz="8" w:space="0" w:color="auto"/>
+            </w:tcBorders>
+            <w:tcMar>
+              <w:left w:w="108" w:type="dxa"/>
+              <w:right w:w="108" w:type="dxa"/>
+            </w:tcMar>
+            <w:vAlign w:val="center"/>
+          </w:tcPr>
+          <w:p>
+            <w:pPr>
+              <w:ind w:left="-108" w:right="-29"/>
+              <w:jc w:val="both"/>
+            </w:pPr>
+            <w:r>
+              <w:rPr>
+                <w:sz w:val="20"/>
+                <w:szCs w:val="20"/>
+                <w:lang w:val="en-US"/>
+              </w:rPr>
+              <w:t>Scheme of degradation route</w:t>
+            </w:r>
+          </w:p>
+        </w:tc>
+        <w:tc>
+          <w:tcPr>
+            <w:tcW w:w="5462" w:type="dxa"/>
+            <w:tcBorders>
+              <w:top w:val="dotted" w:sz="8" w:space="0" w:color="auto"/>
+              <w:left w:val="dotted" w:sz="8" w:space="0" w:color="auto"/>
+              <w:bottom w:val="dotted" w:sz="8" w:space="0" w:color="auto"/>
+              <w:right w:val="dotted" w:sz="8" w:space="0" w:color="auto"/>
+            </w:tcBorders>
+            <w:tcMar>
+              <w:left w:w="108" w:type="dxa"/>
+              <w:right w:w="108" w:type="dxa"/>
+            </w:tcMar>
+            <w:vAlign w:val="center"/>
+          </w:tcPr>
+          <w:p>
+            <w:pPr>
+              <w:ind w:left="-108" w:right="-29"/>
+              <w:jc w:val="both"/>
+              <w:rPr>
+                <w:sz w:val="20"/>
+                <w:szCs w:val="20"/>
+              </w:rPr>
+            </w:pPr>
+            <w:r>
+              <w:rPr>
+                <w:sz w:val="20"/>
+                <w:szCs w:val="20"/>
+              </w:rPr>
+              <w:t xml:space="preserve"/>
+            </w:r>
+          </w:p>
+        </w:tc>
+      </w:tr>
+      <w:tr>
+        <w:trPr>
+          <w:trHeight w:val="510"/>
+        </w:trPr>
+        <w:tc>
+          <w:tcPr>
+            <w:tcW w:w="4618" w:type="dxa"/>
+            <w:tcBorders>
+              <w:top w:val="dotted" w:sz="8" w:space="0" w:color="auto"/>
+              <w:left w:val="dotted" w:sz="8" w:space="0" w:color="auto"/>
+              <w:bottom w:val="dotted" w:sz="8" w:space="0" w:color="auto"/>
+              <w:right w:val="dotted" w:sz="8" w:space="0" w:color="auto"/>
+            </w:tcBorders>
+            <w:tcMar>
+              <w:left w:w="108" w:type="dxa"/>
+              <w:right w:w="108" w:type="dxa"/>
+            </w:tcMar>
+            <w:vAlign w:val="center"/>
+          </w:tcPr>
+          <w:p>
+            <w:pPr>
+              <w:ind w:left="-108" w:right="-29"/>
+              <w:jc w:val="both"/>
+            </w:pPr>
+            <w:r>
+              <w:rPr>
+                <w:sz w:val="20"/>
+                <w:szCs w:val="20"/>
+                <w:lang w:val="en-US"/>
+              </w:rPr>
+              <w:t>Stability indicators</w:t>
+            </w:r>
+          </w:p>
+        </w:tc>
+        <w:tc>
+          <w:tcPr>
+            <w:tcW w:w="5462" w:type="dxa"/>
+            <w:tcBorders>
+              <w:top w:val="dotted" w:sz="8" w:space="0" w:color="auto"/>
+              <w:left w:val="dotted" w:sz="8" w:space="0" w:color="auto"/>
+              <w:bottom w:val="dotted" w:sz="8" w:space="0" w:color="auto"/>
+              <w:right w:val="dotted" w:sz="8" w:space="0" w:color="auto"/>
+            </w:tcBorders>
+            <w:tcMar>
+              <w:left w:w="108" w:type="dxa"/>
+              <w:right w:w="108" w:type="dxa"/>
+            </w:tcMar>
+            <w:vAlign w:val="center"/>
+          </w:tcPr>
+          <w:p>
+            <w:pPr>
+              <w:ind w:left="-108" w:right="-29"/>
+              <w:jc w:val="both"/>
+              <w:rPr>
+                <w:sz w:val="20"/>
+                <w:szCs w:val="20"/>
+              </w:rPr>
+            </w:pPr>
+            <w:r>
+              <w:rPr>
+                <w:sz w:val="20"/>
+                <w:szCs w:val="20"/>
+              </w:rPr>
+              <w:t xml:space="preserve">Stability studies indicate that dronabinol capsules maintain over 97% of their initial Δ9-THC concentration when stored under various conditions (frozen, refrigerated, or at room temperature) for three months. The product packaging and formulation effectively protect against oxidative degradation.</w:t>
+            </w:r>
+            <w:r>
+              <w:rPr>
+                <w:sz w:val="20"/>
+                <w:szCs w:val="20"/>
+                <w:lang w:val="en-US"/>
+              </w:rPr>
+              <w:t xml:space="preserve"> </w:t>
+            </w:r>
+          </w:p>
+        </w:tc>
+      </w:tr>
+      <w:tr>
+        <w:trPr>
+          <w:trHeight w:val="510"/>
+        </w:trPr>
+        <w:tc>
+          <w:tcPr>
+            <w:tcW w:w="4618" w:type="dxa"/>
+            <w:tcBorders>
+              <w:top w:val="dotted" w:sz="8" w:space="0" w:color="auto"/>
+              <w:left w:val="dotted" w:sz="8" w:space="0" w:color="auto"/>
+              <w:bottom w:val="dotted" w:sz="8" w:space="0" w:color="auto"/>
+              <w:right w:val="dotted" w:sz="8" w:space="0" w:color="auto"/>
+            </w:tcBorders>
+            <w:tcMar>
+              <w:left w:w="108" w:type="dxa"/>
+              <w:right w:w="108" w:type="dxa"/>
+            </w:tcMar>
+            <w:vAlign w:val="center"/>
+          </w:tcPr>
+          <w:p>
+            <w:pPr>
+              <w:ind w:left="-108" w:right="-29"/>
+              <w:jc w:val="both"/>
+            </w:pPr>
+            <w:r>
+              <w:rPr>
+                <w:sz w:val="20"/>
+                <w:szCs w:val="20"/>
+                <w:lang w:val="en-US"/>
+              </w:rPr>
+              <w:t>Impurities (Synthetic origin, degradation products and/or metabolites)</w:t>
+            </w:r>
+          </w:p>
+        </w:tc>
+        <w:tc>
+          <w:tcPr>
+            <w:tcW w:w="5462" w:type="dxa"/>
+            <w:tcBorders>
+              <w:top w:val="dotted" w:sz="8" w:space="0" w:color="auto"/>
+              <w:left w:val="dotted" w:sz="8" w:space="0" w:color="auto"/>
+              <w:bottom w:val="dotted" w:sz="8" w:space="0" w:color="auto"/>
+              <w:right w:val="dotted" w:sz="8" w:space="0" w:color="auto"/>
+            </w:tcBorders>
+            <w:tcMar>
+              <w:left w:w="108" w:type="dxa"/>
+              <w:right w:w="108" w:type="dxa"/>
+            </w:tcMar>
+            <w:vAlign w:val="center"/>
+          </w:tcPr>
+          <w:p>
+            <w:pPr>
+              <w:ind w:left="-108" w:right="-29"/>
+              <w:jc w:val="both"/>
+              <w:rPr>
+                <w:sz w:val="20"/>
+                <w:szCs w:val="20"/>
+                <w:lang w:val="en-US"/>
+              </w:rPr>
+            </w:pPr>
+            <w:r>
+              <w:rPr>
+                <w:sz w:val="20"/>
+                <w:szCs w:val="20"/>
+                <w:lang w:val="en-US"/>
+              </w:rPr>
+              <w:t xml:space="preserve">Specific impurities were not detailed in the provided evidence. However, it is noted that the nitrogen-flushed blister-packaged dronabinol maintained its potency within about 1% of the label claim, while control dosages showed significant degradation.</w:t>
+            </w:r>
+          </w:p>
+        </w:tc>
+      </w:tr>
+      <w:tr>
+        <w:trPr>
+          <w:trHeight w:val="510"/>
+        </w:trPr>
+        <w:tc>
+          <w:tcPr>
+            <w:tcW w:w="4618" w:type="dxa"/>
+            <w:tcBorders>
+              <w:top w:val="dotted" w:sz="8" w:space="0" w:color="auto"/>
+              <w:left w:val="dotted" w:sz="8" w:space="0" w:color="auto"/>
+              <w:bottom w:val="dotted" w:sz="8" w:space="0" w:color="auto"/>
+              <w:right w:val="dotted" w:sz="8" w:space="0" w:color="auto"/>
+            </w:tcBorders>
+            <w:tcMar>
+              <w:left w:w="108" w:type="dxa"/>
+              <w:right w:w="108" w:type="dxa"/>
+            </w:tcMar>
+            <w:vAlign w:val="center"/>
+          </w:tcPr>
+          <w:p>
+            <w:pPr>
+              <w:ind w:left="-108" w:right="-29"/>
+              <w:jc w:val="both"/>
+            </w:pPr>
+            <w:r>
+              <w:rPr>
+                <w:sz w:val="20"/>
+                <w:szCs w:val="20"/>
+                <w:lang w:val="en-US"/>
+              </w:rPr>
+              <w:t>Biopharmaceutical classification (Biopharmaceutical classification system)</w:t>
+            </w:r>
+          </w:p>
+        </w:tc>
+        <w:tc>
+          <w:tcPr>
+            <w:tcW w:w="5462" w:type="dxa"/>
+            <w:tcBorders>
+              <w:top w:val="dotted" w:sz="8" w:space="0" w:color="auto"/>
+              <w:left w:val="dotted" w:sz="8" w:space="0" w:color="auto"/>
+              <w:bottom w:val="dotted" w:sz="8" w:space="0" w:color="auto"/>
+              <w:right w:val="dotted" w:sz="8" w:space="0" w:color="auto"/>
+            </w:tcBorders>
+            <w:tcMar>
+              <w:left w:w="108" w:type="dxa"/>
+              <w:right w:w="108" w:type="dxa"/>
+            </w:tcMar>
+            <w:vAlign w:val="center"/>
+          </w:tcPr>
+          <w:p>
+            <w:pPr>
+              <w:ind w:left="-108" w:right="-29"/>
+              <w:jc w:val="both"/>
+              <w:rPr>
+                <w:sz w:val="20"/>
+                <w:szCs w:val="20"/>
+              </w:rPr>
+            </w:pPr>
+            <w:r>
+              <w:rPr>
+                <w:sz w:val="20"/>
+                <w:szCs w:val="20"/>
+              </w:rPr>
+              <w:t xml:space="preserve">Dronabinol is classified under BCS Class 2, indicating low solubility and high permeability. The maximum recommended therapeutic daily dose (MRTD) is 0.91 µM/kg/day, and the fraction excreted unchanged in urine is 0.50%.</w:t>
+            </w:r>
+          </w:p>
+        </w:tc>
+      </w:tr>
+      <w:tr>
+        <w:trPr>
+          <w:trHeight w:val="510"/>
+        </w:trPr>
+        <w:tc>
+          <w:tcPr>
+            <w:tcW w:w="4618" w:type="dxa"/>
+            <w:tcBorders>
+              <w:top w:val="dotted" w:sz="8" w:space="0" w:color="auto"/>
+              <w:left w:val="dotted" w:sz="8" w:space="0" w:color="auto"/>
+              <w:bottom w:val="dotted" w:sz="8" w:space="0" w:color="auto"/>
+              <w:right w:val="dotted" w:sz="8" w:space="0" w:color="auto"/>
+            </w:tcBorders>
+            <w:tcMar>
+              <w:left w:w="108" w:type="dxa"/>
+              <w:right w:w="108" w:type="dxa"/>
+            </w:tcMar>
+            <w:vAlign w:val="center"/>
+          </w:tcPr>
+          <w:p>
+            <w:pPr>
+              <w:ind w:left="-108" w:right="-29"/>
+              <w:jc w:val="both"/>
+            </w:pPr>
+            <w:r>
+              <w:rPr>
+                <w:sz w:val="20"/>
+                <w:szCs w:val="20"/>
+                <w:lang w:val="en-US"/>
+              </w:rPr>
+              <w:t>Toxicological classification (Contention level):</w:t>
+            </w:r>
+          </w:p>
+        </w:tc>
+        <w:tc>
+          <w:tcPr>
+            <w:tcW w:w="5462" w:type="dxa"/>
+            <w:tcBorders>
+              <w:top w:val="dotted" w:sz="8" w:space="0" w:color="auto"/>
+              <w:left w:val="dotted" w:sz="8" w:space="0" w:color="auto"/>
+              <w:bottom w:val="dotted" w:sz="8" w:space="0" w:color="auto"/>
+              <w:right w:val="dotted" w:sz="8" w:space="0" w:color="auto"/>
+            </w:tcBorders>
+            <w:tcMar>
+              <w:left w:w="108" w:type="dxa"/>
+              <w:right w:w="108" w:type="dxa"/>
+            </w:tcMar>
+            <w:vAlign w:val="center"/>
+          </w:tcPr>
+          <w:p>
+            <w:pPr>
+              <w:ind w:left="-108" w:right="-29"/>
+              <w:jc w:val="both"/>
+              <w:rPr>
+                <w:sz w:val="20"/>
+                <w:szCs w:val="20"/>
+              </w:rPr>
+            </w:pPr>
+            <w:r>
+              <w:rPr>
+                <w:sz w:val="20"/>
+                <w:szCs w:val="20"/>
+                <w:lang w:val="en-US"/>
+              </w:rPr>
+              <w:t xml:space="preserve"> </w:t>
+            </w:r>
+          </w:p>
+        </w:tc>
+      </w:tr>
+      <w:tr>
+        <w:trPr>
+          <w:trHeight w:val="510"/>
+        </w:trPr>
+        <w:tc>
+          <w:tcPr>
+            <w:tcW w:w="4618" w:type="dxa"/>
+            <w:tcBorders>
+              <w:top w:val="dotted" w:sz="8" w:space="0" w:color="auto"/>
+              <w:left w:val="dotted" w:sz="8" w:space="0" w:color="auto"/>
+              <w:bottom w:val="dotted" w:sz="8" w:space="0" w:color="auto"/>
+              <w:right w:val="dotted" w:sz="8" w:space="0" w:color="auto"/>
+            </w:tcBorders>
+            <w:tcMar>
+              <w:left w:w="108" w:type="dxa"/>
+              <w:right w:w="108" w:type="dxa"/>
+            </w:tcMar>
+            <w:vAlign w:val="center"/>
+          </w:tcPr>
+          <w:p>
+            <w:pPr>
+              <w:ind w:left="-108" w:right="-29"/>
+            </w:pPr>
+            <w:r>
+              <w:rPr>
+                <w:sz w:val="20"/>
+                <w:szCs w:val="20"/>
+                <w:lang w:val="en-US"/>
+              </w:rPr>
+              <w:t>Other information:</w:t>
+            </w:r>
+          </w:p>
+        </w:tc>
+        <w:tc>
+          <w:tcPr>
+            <w:tcW w:w="5462" w:type="dxa"/>
+            <w:tcBorders>
+              <w:top w:val="dotted" w:sz="8" w:space="0" w:color="auto"/>
+              <w:left w:val="dotted" w:sz="8" w:space="0" w:color="auto"/>
+              <w:bottom w:val="dotted" w:sz="8" w:space="0" w:color="auto"/>
+              <w:right w:val="dotted" w:sz="8" w:space="0" w:color="auto"/>
+            </w:tcBorders>
+            <w:tcMar>
+              <w:left w:w="108" w:type="dxa"/>
+              <w:right w:w="108" w:type="dxa"/>
+            </w:tcMar>
+            <w:vAlign w:val="center"/>
+          </w:tcPr>
+          <w:p>
+            <w:pPr>
+              <w:ind w:left="-108" w:right="-29"/>
+              <w:rPr>
+                <w:sz w:val="20"/>
+                <w:szCs w:val="20"/>
+              </w:rPr>
+            </w:pPr>
+            <w:r>
+              <w:rPr>
+                <w:b/>
+                <w:bCs/>
+                <w:sz w:val="20"/>
+                <w:szCs w:val="20"/>
+              </w:rPr>
+              <w:t>INN:</w:t>
+            </w:r>
+            <w:r>
+              <w:rPr>
+                <w:sz w:val="20"/>
+                <w:szCs w:val="20"/>
+              </w:rPr>
+              <w:t xml:space="preserve"> </w:t>
+            </w:r>
+            <w:proofErr w:type="gramStart"/>
+            <w:r>
+              <w:rPr>
+                <w:sz w:val="20"/>
+                <w:szCs w:val="20"/>
+              </w:rPr>
+              <w:t xml:space="preserve">Dronabinol</w:t>
+            </w:r>
+          </w:p>
+          <w:p>
+            <w:pPr>
+              <w:ind w:left="-108" w:right="-29"/>
+              <w:rPr>
+                <w:sz w:val="20"/>
+                <w:szCs w:val="20"/>
+              </w:rPr>
+            </w:pPr>
+            <w:r>
+              <w:rPr>
+                <w:b/>
+                <w:bCs/>
+                <w:sz w:val="20"/>
+                <w:szCs w:val="20"/>
+              </w:rPr>
+              <w:t>Chemical names:</w:t>
+            </w:r>
+            <w:r>
+              <w:rPr>
+                <w:sz w:val="20"/>
+                <w:szCs w:val="20"/>
+              </w:rPr>
+              <w:t xml:space="preserve"> </w:t>
+            </w:r>
+            <w:proofErr w:type="gramStart"/>
+            <w:r>
+              <w:rPr>
+                <w:sz w:val="20"/>
+                <w:szCs w:val="20"/>
+              </w:rPr>
+              <w:t xml:space="preserve"/>
+            </w:r>
+          </w:p>
+          <w:p>
+            <w:pPr>
+              <w:ind w:left="-108" w:right="-29"/>
+              <w:rPr>
+                <w:sz w:val="20"/>
+                <w:szCs w:val="20"/>
+              </w:rPr>
+            </w:pPr>
+            <w:r>
+              <w:rPr>
+                <w:b/>
+                <w:bCs/>
+                <w:sz w:val="20"/>
+                <w:szCs w:val="20"/>
+                <w:lang w:val="en-US"/>
+              </w:rPr>
+              <w:t xml:space="preserve">Structure: </w:t>
+            </w:r>
+          </w:p>
+          <w:p>
+            <w:pPr>
+              <w:ind w:left="-108" w:right="-29"/>
+              <w:rPr>
+                <w:sz w:val="20"/>
+                <w:szCs w:val="20"/>
+                <w:lang w:val="es-CO"/>
+              </w:rPr>
+            </w:pPr>
+            <w:r>
+              <w:rPr>
+                <w:b/>
+                <w:bCs/>
+                <w:sz w:val="20"/>
+                <w:szCs w:val="20"/>
+                <w:lang w:val="es-CO"/>
+              </w:rPr>
+              <w:t xml:space="preserve">Molecular formula:</w:t>
+            </w:r>
+            <w:r>
+              <w:rPr>
+                <w:sz w:val="20"/>
+                <w:szCs w:val="20"/>
+                <w:lang w:val="es-CO"/>
+              </w:rPr>
+              <w:t xml:space="preserve"> </w:t>
+            </w:r>
+            <w:proofErr w:type="gramStart"/>
+            <w:r>
+              <w:rPr>
+                <w:sz w:val="20"/>
+                <w:szCs w:val="20"/>
+                <w:lang w:val="es-CO"/>
+              </w:rPr>
+              <w:t xml:space="preserve">C21H30O2</w:t>
+            </w:r>
+          </w:p>
+          <w:p>
+            <w:pPr>
+              <w:ind w:left="-108" w:right="-29"/>
+              <w:rPr>
+                <w:sz w:val="20"/>
+                <w:szCs w:val="20"/>
+              </w:rPr>
+            </w:pPr>
+            <w:r>
+              <w:rPr>
+                <w:b/>
+                <w:bCs/>
+                <w:sz w:val="20"/>
+                <w:szCs w:val="20"/>
+              </w:rPr>
+              <w:t>Molecular mass:</w:t>
+            </w:r>
+            <w:r>
+              <w:rPr>
+                <w:sz w:val="20"/>
+                <w:szCs w:val="20"/>
+              </w:rPr>
+              <w:t xml:space="preserve"> </w:t>
+            </w:r>
+            <w:proofErr w:type="gramStart"/>
+            <w:r>
+              <w:rPr>
+                <w:sz w:val="20"/>
+                <w:szCs w:val="20"/>
+              </w:rPr>
+              <w:t xml:space="preserve">314.5</w:t>
+            </w:r>
+          </w:p>
+          <w:p>
+            <w:pPr>
+              <w:ind w:left="-108" w:right="-29"/>
+              <w:rPr>
+                <w:sz w:val="20"/>
+                <w:szCs w:val="20"/>
+              </w:rPr>
+            </w:pPr>
+            <w:r>
+              <w:rPr>
+                <w:b/>
+                <w:bCs/>
+                <w:sz w:val="20"/>
+                <w:szCs w:val="20"/>
+              </w:rPr>
+              <w:t>Type of substance:</w:t>
+            </w:r>
+            <w:r>
+              <w:rPr>
+                <w:sz w:val="20"/>
+                <w:szCs w:val="20"/>
+              </w:rPr>
+              <w:t xml:space="preserve"> </w:t>
+            </w:r>
+          </w:p>
+          <w:p>
+            <w:pPr>
+              <w:ind w:left="-108" w:right="-29"/>
+              <w:rPr>
+                <w:sz w:val="20"/>
+                <w:szCs w:val="20"/>
+              </w:rPr>
+            </w:pPr>
+            <w:r>
+              <w:rPr>
+                <w:b/>
+                <w:bCs/>
+                <w:sz w:val="20"/>
+                <w:szCs w:val="20"/>
+              </w:rPr>
+              <w:t>Dissociation constant (</w:t>
+            </w:r>
+            <w:proofErr w:type="spellStart"/>
+            <w:r>
+              <w:rPr>
+                <w:b/>
+                <w:bCs/>
+                <w:sz w:val="20"/>
+                <w:szCs w:val="20"/>
+              </w:rPr>
+              <w:t>pKa</w:t>
+            </w:r>
+            <w:proofErr w:type="spellEnd"/>
+            <w:r>
+              <w:rPr>
+                <w:b/>
+                <w:bCs/>
+                <w:sz w:val="20"/>
+                <w:szCs w:val="20"/>
+              </w:rPr>
+              <w:t>):</w:t>
+            </w:r>
+            <w:r>
+              <w:rPr>
+                <w:sz w:val="20"/>
+                <w:szCs w:val="20"/>
+              </w:rPr>
+              <w:t xml:space="preserve"> </w:t>
+            </w:r>
+            <w:proofErr w:type="gramStart"/>
+            <w:r>
+              <w:rPr>
+                <w:sz w:val="20"/>
+                <w:szCs w:val="20"/>
+              </w:rPr>
+              <w:t xml:space="preserve"/>
+            </w:r>
+          </w:p>
+          <w:p>
+            <w:pPr>
+              <w:ind w:left="-108" w:right="-29"/>
+              <w:rPr>
+                <w:sz w:val="20"/>
+                <w:szCs w:val="20"/>
+              </w:rPr>
+            </w:pPr>
+            <w:r>
+              <w:rPr>
+                <w:b/>
+                <w:bCs/>
+                <w:sz w:val="20"/>
+                <w:szCs w:val="20"/>
+              </w:rPr>
+              <w:t xml:space="preserve">Partition coefficient:</w:t>
+            </w:r>
+            <w:r>
+              <w:rPr>
+                <w:sz w:val="20"/>
+                <w:szCs w:val="20"/>
+              </w:rPr>
+              <w:t xml:space="preserve"> log Kow = 6.97</w:t>
+            </w:r>
+          </w:p>
+          <w:p>
+            <w:pPr>
+              <w:ind w:left="-108" w:right="-29"/>
+              <w:rPr>
+                <w:sz w:val="20"/>
+                <w:szCs w:val="20"/>
+              </w:rPr>
+            </w:pPr>
+            <w:proofErr w:type="spellStart"/>
+            <w:r>
+              <w:rPr>
+                <w:b/>
+                <w:bCs/>
+                <w:sz w:val="20"/>
+                <w:szCs w:val="20"/>
+              </w:rPr>
+              <w:t>Hygroscopicity</w:t>
+            </w:r>
+            <w:proofErr w:type="spellEnd"/>
+            <w:r>
+              <w:rPr>
+                <w:b/>
+                <w:bCs/>
+                <w:sz w:val="20"/>
+                <w:szCs w:val="20"/>
+              </w:rPr>
+              <w:t>:</w:t>
+            </w:r>
+            <w:r>
+              <w:rPr>
+                <w:sz w:val="20"/>
+                <w:szCs w:val="20"/>
+              </w:rPr>
+              <w:t xml:space="preserve"> </w:t>
+            </w:r>
+            <w:proofErr w:type="gramStart"/>
+            <w:r>
+              <w:rPr>
+                <w:sz w:val="20"/>
+                <w:szCs w:val="20"/>
+              </w:rPr>
+              <w:t xml:space="preserve">Experimental findings on moisture absorption were not detailed in the evidence provided.</w:t>
+            </w:r>
+          </w:p>
+          <w:p>
+            <w:pPr>
+              <w:ind w:left="-108" w:right="-29"/>
+              <w:rPr>
+                <w:sz w:val="20"/>
+                <w:szCs w:val="20"/>
+              </w:rPr>
+            </w:pPr>
+            <w:r>
+              <w:rPr>
+                <w:b/>
+                <w:bCs/>
+                <w:sz w:val="20"/>
+                <w:szCs w:val="20"/>
+              </w:rPr>
+              <w:t>Chirality/Specific optical rotation:</w:t>
+            </w:r>
+            <w:r>
+              <w:rPr>
+                <w:sz w:val="20"/>
+                <w:szCs w:val="20"/>
+              </w:rPr>
+              <w:t xml:space="preserve"> </w:t>
+            </w:r>
+            <w:proofErr w:type="gramStart"/>
+            <w:r>
+              <w:rPr>
+                <w:sz w:val="20"/>
+                <w:szCs w:val="20"/>
+              </w:rPr>
+              <w:t xml:space="preserve">The chiral properties of dronabinol were not explicitly mentioned in the evidence.</w:t>
+            </w:r>
+          </w:p>
+          <w:p>
+            <w:pPr>
+              <w:ind w:left="-108" w:right="-29"/>
+              <w:rPr>
+                <w:sz w:val="20"/>
+                <w:szCs w:val="20"/>
+              </w:rPr>
+            </w:pPr>
+            <w:r>
+              <w:rPr>
+                <w:b/>
+                <w:bCs/>
+                <w:sz w:val="20"/>
+                <w:szCs w:val="20"/>
+                <w:lang w:val="en-US"/>
+              </w:rPr>
+              <w:t xml:space="preserve">Degradation </w:t>
+            </w:r>
+            <w:proofErr w:type="gramStart"/>
+            <w:r>
+              <w:rPr>
+                <w:b/>
+                <w:bCs/>
+                <w:sz w:val="20"/>
+                <w:szCs w:val="20"/>
+                <w:lang w:val="en-US"/>
+              </w:rPr>
+              <w:t>temperature:</w:t>
+            </w:r>
+            <w:r>
+              <w:rPr>
+                <w:sz w:val="20"/>
+                <w:szCs w:val="20"/>
+                <w:lang w:val="en-US"/>
+              </w:rPr>
+              <w:t xml:space="preserve">Specific degradation temperatures were not provided, but the stability studies suggest that dronabinol is stable at room temperature for extended periods when properly packaged.</w:t>
+            </w:r>
+          </w:p>
+          <w:p>
+            <w:pPr>
+              <w:ind w:left="-108" w:right="-29"/>
+              <w:rPr>
+                <w:sz w:val="20"/>
+                <w:szCs w:val="20"/>
+              </w:rPr>
+            </w:pPr>
+            <w:r>
+              <w:rPr>
+                <w:sz w:val="20"/>
+                <w:szCs w:val="20"/>
+                <w:lang w:val="en-US"/>
+              </w:rPr>
+              <w:t xml:space="preserve">The glass transition temperature (Tg) was not reported in the available data.</w:t>
+            </w:r>
+          </w:p>
+          <w:p>
+            <w:pPr>
+              <w:ind w:left="-108" w:right="-29"/>
+              <w:rPr>
+                <w:sz w:val="20"/>
+                <w:szCs w:val="20"/>
+              </w:rPr>
+            </w:pPr>
+            <w:r>
+              <w:rPr>
+                <w:b/>
+                <w:bCs/>
+                <w:sz w:val="20"/>
+                <w:szCs w:val="20"/>
+              </w:rPr>
+              <w:t xml:space="preserve">Boiling point:</w:t>
+            </w:r>
+            <w:r>
+              <w:rPr>
+                <w:sz w:val="20"/>
+                <w:szCs w:val="20"/>
+              </w:rPr>
+              <w:t xml:space="preserve"> 200 °C at 0.02 mm Hg</w:t>
+            </w:r>
+          </w:p>
+        </w:tc>
+      </w:tr>
+    </w:tbl>
+    <w:p>
+      <w:pPr>
+        <w:rPr>
+          <w:sz w:val="20"/>
+          <w:szCs w:val="20"/>
+          <w:lang w:val="en-US"/>
+        </w:rPr>
+      </w:pPr>
+      <w:r>
+        <w:rPr>
+          <w:sz w:val="20"/>
+          <w:szCs w:val="20"/>
+          <w:lang w:val="en-US"/>
+        </w:rPr>
+        <w:t xml:space="preserve"/>
+      </w:r>
+    </w:p>
+    <w:tbl>
+      <w:tblPr>
+        <w:tblW w:w="0" w:type="auto"/>
+        <w:tblLayout w:type="fixed"/>
+        <w:tblLook w:val="01E0" w:firstRow="1" w:lastRow="1" w:firstColumn="1" w:lastColumn="1" w:noHBand="0" w:noVBand="0"/>
+      </w:tblPr>
+      <w:tblGrid>
+        <w:gridCol w:w="4618"/>
+        <w:gridCol w:w="5462"/>
+      </w:tblGrid>
+      <w:tr>
+        <w:trPr>
+          <w:trHeight w:val="675"/>
+        </w:trPr>
+        <w:tc>
+          <w:tcPr>
+            <w:tcW w:w="10080" w:type="dxa"/>
+            <w:gridSpan w:val="2"/>
+            <w:tcBorders>
+              <w:top w:val="dotted" w:sz="8" w:space="0" w:color="auto"/>
+              <w:left w:val="dotted" w:sz="8" w:space="0" w:color="auto"/>
+              <w:bottom w:val="dotted" w:sz="8" w:space="0" w:color="auto"/>
+              <w:right w:val="dotted" w:sz="8" w:space="0" w:color="auto"/>
+            </w:tcBorders>
+            <w:shd w:val="clear" w:color="auto" w:fill="DBE5F1" w:themeFill="accent1" w:themeFillTint="33"/>
+            <w:tcMar>
+              <w:left w:w="108" w:type="dxa"/>
+              <w:right w:w="108" w:type="dxa"/>
+            </w:tcMar>
+            <w:vAlign w:val="center"/>
+          </w:tcPr>
+          <w:p>
+            <w:pPr>
+              <w:pStyle w:val="Prrafodelista"/>
+              <w:numPr>
+                <w:ilvl w:val="0"/>
+                <w:numId w:val="7"/>
+              </w:numPr>
+              <w:ind w:right="-29"/>
+              <w:rPr>
+                <w:b/>
+                <w:bCs/>
+                <w:color w:val="000000" w:themeColor="text1"/>
+                <w:sz w:val="20"/>
+                <w:szCs w:val="20"/>
+                <w:lang w:val="en-US"/>
+              </w:rPr>
+            </w:pPr>
+            <w:r>
+              <w:rPr>
+                <w:b/>
+                <w:bCs/>
+                <w:color w:val="000000" w:themeColor="text1"/>
+                <w:sz w:val="20"/>
+                <w:szCs w:val="20"/>
+                <w:lang w:val="en-US"/>
+              </w:rPr>
+              <w:t xml:space="preserve">GENERAL INFORMATION OF THE ACTIVE PHARMACEUTICAL INGREDIENT (API) ()</w:t>
+            </w:r>
+          </w:p>
+        </w:tc>
+      </w:tr>
+      <w:tr>
+        <w:trPr>
+          <w:trHeight w:val="510"/>
+        </w:trPr>
+        <w:tc>
+          <w:tcPr>
+            <w:tcW w:w="4618" w:type="dxa"/>
+            <w:tcBorders>
+              <w:top w:val="dotted" w:sz="8" w:space="0" w:color="auto"/>
+              <w:left w:val="dotted" w:sz="8" w:space="0" w:color="auto"/>
+              <w:bottom w:val="dotted" w:sz="8" w:space="0" w:color="auto"/>
+              <w:right w:val="dotted" w:sz="8" w:space="0" w:color="auto"/>
+            </w:tcBorders>
+            <w:tcMar>
+              <w:left w:w="108" w:type="dxa"/>
+              <w:right w:w="108" w:type="dxa"/>
+            </w:tcMar>
+            <w:vAlign w:val="center"/>
+          </w:tcPr>
+          <w:p>
+            <w:pPr>
+              <w:ind w:left="-108" w:right="-29"/>
+              <w:jc w:val="both"/>
+            </w:pPr>
+            <w:r>
+              <w:rPr>
+                <w:sz w:val="20"/>
+                <w:szCs w:val="20"/>
+                <w:lang w:val="en-US"/>
+              </w:rPr>
+              <w:t>Common name:</w:t>
+            </w:r>
+          </w:p>
+        </w:tc>
+        <w:tc>
+          <w:tcPr>
+            <w:tcW w:w="5462" w:type="dxa"/>
+            <w:tcBorders>
+              <w:top w:val="nil"/>
+              <w:left w:val="dotted" w:sz="8" w:space="0" w:color="auto"/>
+              <w:bottom w:val="dotted" w:sz="8" w:space="0" w:color="auto"/>
+              <w:right w:val="dotted" w:sz="8" w:space="0" w:color="auto"/>
+            </w:tcBorders>
+            <w:tcMar>
+              <w:left w:w="108" w:type="dxa"/>
+              <w:right w:w="108" w:type="dxa"/>
+            </w:tcMar>
+            <w:vAlign w:val="center"/>
+          </w:tcPr>
+          <w:p>
+            <w:pPr>
+              <w:ind w:left="-108" w:right="-29"/>
+              <w:jc w:val="both"/>
+              <w:rPr>
+                <w:sz w:val="20"/>
+                <w:szCs w:val="20"/>
+              </w:rPr>
+            </w:pPr>
+            <w:r>
+              <w:rPr>
+                <w:sz w:val="20"/>
+                <w:szCs w:val="20"/>
+              </w:rPr>
+              <w:t xml:space="preserve">Acetazolamide</w:t>
+            </w:r>
+          </w:p>
+        </w:tc>
+      </w:tr>
+      <w:tr>
+        <w:trPr>
+          <w:trHeight w:val="510"/>
+        </w:trPr>
+        <w:tc>
+          <w:tcPr>
+            <w:tcW w:w="4618" w:type="dxa"/>
+            <w:tcBorders>
+              <w:top w:val="dotted" w:sz="8" w:space="0" w:color="auto"/>
+              <w:left w:val="dotted" w:sz="8" w:space="0" w:color="auto"/>
+              <w:bottom w:val="dotted" w:sz="8" w:space="0" w:color="auto"/>
+              <w:right w:val="dotted" w:sz="8" w:space="0" w:color="auto"/>
+            </w:tcBorders>
+            <w:tcMar>
+              <w:left w:w="108" w:type="dxa"/>
+              <w:right w:w="108" w:type="dxa"/>
+            </w:tcMar>
+            <w:vAlign w:val="center"/>
+          </w:tcPr>
+          <w:p>
+            <w:pPr>
+              <w:ind w:left="-108" w:right="-29"/>
+              <w:jc w:val="both"/>
+            </w:pPr>
+            <w:r>
+              <w:rPr>
+                <w:sz w:val="20"/>
+                <w:szCs w:val="20"/>
+                <w:lang w:val="en-US"/>
+              </w:rPr>
+              <w:t>CAS number:</w:t>
+            </w:r>
+          </w:p>
+        </w:tc>
+        <w:tc>
+          <w:tcPr>
+            <w:tcW w:w="5462" w:type="dxa"/>
+            <w:tcBorders>
+              <w:top w:val="dotted" w:sz="8" w:space="0" w:color="auto"/>
+              <w:left w:val="dotted" w:sz="8" w:space="0" w:color="auto"/>
+              <w:bottom w:val="dotted" w:sz="8" w:space="0" w:color="auto"/>
+              <w:right w:val="dotted" w:sz="8" w:space="0" w:color="auto"/>
+            </w:tcBorders>
+            <w:tcMar>
+              <w:left w:w="108" w:type="dxa"/>
+              <w:right w:w="108" w:type="dxa"/>
+            </w:tcMar>
+            <w:vAlign w:val="center"/>
+          </w:tcPr>
+          <w:p>
+            <w:pPr>
+              <w:ind w:left="-108" w:right="-29"/>
+              <w:jc w:val="both"/>
+              <w:rPr>
+                <w:sz w:val="20"/>
+                <w:szCs w:val="20"/>
+              </w:rPr>
+            </w:pPr>
+            <w:r>
+              <w:rPr>
+                <w:sz w:val="20"/>
+                <w:szCs w:val="20"/>
+              </w:rPr>
+              <w:t xml:space="preserve">59-66-5</w:t>
+            </w:r>
+          </w:p>
+        </w:tc>
+      </w:tr>
+      <w:tr>
+        <w:trPr>
+          <w:trHeight w:val="510"/>
+        </w:trPr>
+        <w:tc>
+          <w:tcPr>
+            <w:tcW w:w="4618" w:type="dxa"/>
+            <w:tcBorders>
+              <w:top w:val="dotted" w:sz="8" w:space="0" w:color="auto"/>
+              <w:left w:val="dotted" w:sz="8" w:space="0" w:color="auto"/>
+              <w:bottom w:val="dotted" w:sz="8" w:space="0" w:color="auto"/>
+              <w:right w:val="dotted" w:sz="8" w:space="0" w:color="auto"/>
+            </w:tcBorders>
+            <w:tcMar>
+              <w:left w:w="108" w:type="dxa"/>
+              <w:right w:w="108" w:type="dxa"/>
+            </w:tcMar>
+            <w:vAlign w:val="center"/>
+          </w:tcPr>
+          <w:p>
+            <w:pPr>
+              <w:ind w:left="-108" w:right="-29"/>
+              <w:jc w:val="both"/>
+            </w:pPr>
+            <w:r>
+              <w:rPr>
+                <w:sz w:val="20"/>
+                <w:szCs w:val="20"/>
+                <w:lang w:val="en-US"/>
+              </w:rPr>
+              <w:t>Description:</w:t>
+            </w:r>
+          </w:p>
+        </w:tc>
+        <w:tc>
+          <w:tcPr>
+            <w:tcW w:w="5462" w:type="dxa"/>
+            <w:tcBorders>
+              <w:top w:val="dotted" w:sz="8" w:space="0" w:color="auto"/>
+              <w:left w:val="dotted" w:sz="8" w:space="0" w:color="auto"/>
+              <w:bottom w:val="dotted" w:sz="8" w:space="0" w:color="auto"/>
+              <w:right w:val="dotted" w:sz="8" w:space="0" w:color="auto"/>
+            </w:tcBorders>
+            <w:tcMar>
+              <w:left w:w="108" w:type="dxa"/>
+              <w:right w:w="108" w:type="dxa"/>
+            </w:tcMar>
+            <w:vAlign w:val="center"/>
+          </w:tcPr>
+          <w:p>
+            <w:pPr>
+              <w:ind w:left="-108" w:right="-29"/>
+              <w:jc w:val="both"/>
+              <w:rPr>
+                <w:sz w:val="20"/>
+                <w:szCs w:val="20"/>
+              </w:rPr>
+            </w:pPr>
+            <w:r>
+              <w:rPr>
+                <w:sz w:val="20"/>
+                <w:szCs w:val="20"/>
+              </w:rPr>
+              <w:t xml:space="preserve">- White to off-white crystalline powder</w:t>
+              <w:br/>
+              <w:t xml:space="preserve">- Odorless</w:t>
+              <w:br/>
+              <w:t xml:space="preserve">- Bitter taste</w:t>
+            </w:r>
+          </w:p>
+        </w:tc>
+      </w:tr>
+      <w:tr>
+        <w:trPr>
+          <w:trHeight w:val="510"/>
+        </w:trPr>
+        <w:tc>
+          <w:tcPr>
+            <w:tcW w:w="4618" w:type="dxa"/>
+            <w:tcBorders>
+              <w:top w:val="dotted" w:sz="8" w:space="0" w:color="auto"/>
+              <w:left w:val="dotted" w:sz="8" w:space="0" w:color="auto"/>
+              <w:bottom w:val="dotted" w:sz="8" w:space="0" w:color="auto"/>
+              <w:right w:val="dotted" w:sz="8" w:space="0" w:color="auto"/>
+            </w:tcBorders>
+            <w:tcMar>
+              <w:left w:w="108" w:type="dxa"/>
+              <w:right w:w="108" w:type="dxa"/>
+            </w:tcMar>
+            <w:vAlign w:val="center"/>
+          </w:tcPr>
+          <w:p>
+            <w:pPr>
+              <w:ind w:left="-108" w:right="-29"/>
+              <w:jc w:val="both"/>
+            </w:pPr>
+            <w:r>
+              <w:rPr>
+                <w:sz w:val="20"/>
+                <w:szCs w:val="20"/>
+                <w:lang w:val="en-US"/>
+              </w:rPr>
+              <w:t xml:space="preserve">Solubility: </w:t>
+            </w:r>
+          </w:p>
+        </w:tc>
+        <w:tc>
+          <w:tcPr>
+            <w:tcW w:w="5462" w:type="dxa"/>
+            <w:tcBorders>
+              <w:top w:val="dotted" w:sz="8" w:space="0" w:color="auto"/>
+              <w:left w:val="dotted" w:sz="8" w:space="0" w:color="auto"/>
+              <w:bottom w:val="dotted" w:sz="8" w:space="0" w:color="auto"/>
+              <w:right w:val="dotted" w:sz="8" w:space="0" w:color="auto"/>
+            </w:tcBorders>
+            <w:tcMar>
+              <w:left w:w="108" w:type="dxa"/>
+              <w:right w:w="108" w:type="dxa"/>
+            </w:tcMar>
+            <w:vAlign w:val="center"/>
+          </w:tcPr>
+          <w:p>
+            <w:pPr>
+              <w:ind w:left="-108" w:right="-29"/>
+              <w:jc w:val="both"/>
+              <w:rPr>
+                <w:sz w:val="20"/>
+                <w:szCs w:val="20"/>
+                <w:lang w:val="en-US"/>
+              </w:rPr>
+            </w:pPr>
+            <w:r>
+              <w:rPr>
+                <w:sz w:val="20"/>
+                <w:szCs w:val="20"/>
+              </w:rPr>
+              <w:t xml:space="preserve">- Slightly soluble in water</w:t>
+              <w:br/>
+              <w:t xml:space="preserve">- Soluble in acetone</w:t>
+              <w:br/>
+              <w:t xml:space="preserve">- Soluble in dimethylformamide</w:t>
+              <w:br/>
+              <w:t xml:space="preserve">- Practically insoluble in chloroform and ether</w:t>
+            </w:r>
+          </w:p>
+        </w:tc>
+      </w:tr>
+      <w:tr>
+        <w:trPr>
+          <w:trHeight w:val="510"/>
+        </w:trPr>
+        <w:tc>
+          <w:tcPr>
+            <w:tcW w:w="4618" w:type="dxa"/>
+            <w:tcBorders>
+              <w:top w:val="dotted" w:sz="8" w:space="0" w:color="auto"/>
+              <w:left w:val="dotted" w:sz="8" w:space="0" w:color="auto"/>
+              <w:bottom w:val="dotted" w:sz="8" w:space="0" w:color="auto"/>
+              <w:right w:val="dotted" w:sz="8" w:space="0" w:color="auto"/>
+            </w:tcBorders>
+            <w:tcMar>
+              <w:left w:w="108" w:type="dxa"/>
+              <w:right w:w="108" w:type="dxa"/>
+            </w:tcMar>
+            <w:vAlign w:val="center"/>
+          </w:tcPr>
+          <w:p>
+            <w:pPr>
+              <w:ind w:left="-108" w:right="-29"/>
+              <w:jc w:val="both"/>
+            </w:pPr>
+            <w:r>
+              <w:rPr>
+                <w:sz w:val="20"/>
+                <w:szCs w:val="20"/>
+                <w:lang w:val="en-US"/>
+              </w:rPr>
+              <w:t>Melting point:</w:t>
+            </w:r>
+          </w:p>
+        </w:tc>
+        <w:tc>
+          <w:tcPr>
+            <w:tcW w:w="5462" w:type="dxa"/>
+            <w:tcBorders>
+              <w:top w:val="dotted" w:sz="8" w:space="0" w:color="auto"/>
+              <w:left w:val="dotted" w:sz="8" w:space="0" w:color="auto"/>
+              <w:bottom w:val="dotted" w:sz="8" w:space="0" w:color="auto"/>
+              <w:right w:val="dotted" w:sz="8" w:space="0" w:color="auto"/>
+            </w:tcBorders>
+            <w:tcMar>
+              <w:left w:w="108" w:type="dxa"/>
+              <w:right w:w="108" w:type="dxa"/>
+            </w:tcMar>
+            <w:vAlign w:val="center"/>
+          </w:tcPr>
+          <w:p>
+            <w:pPr>
+              <w:ind w:left="-108" w:right="-29"/>
+              <w:jc w:val="both"/>
+              <w:rPr>
+                <w:sz w:val="20"/>
+                <w:szCs w:val="20"/>
+              </w:rPr>
+            </w:pPr>
+            <w:r>
+              <w:rPr>
+                <w:sz w:val="20"/>
+                <w:szCs w:val="20"/>
+              </w:rPr>
+              <w:t xml:space="preserve">258-259 °C</w:t>
+            </w:r>
+            <w:r>
+              <w:rPr>
+                <w:sz w:val="20"/>
+                <w:szCs w:val="20"/>
+                <w:lang w:val="en-US"/>
+              </w:rPr>
+              <w:t xml:space="preserve"> </w:t>
+            </w:r>
+          </w:p>
+        </w:tc>
+      </w:tr>
+      <w:tr>
+        <w:trPr>
+          <w:trHeight w:val="510"/>
+        </w:trPr>
+        <w:tc>
+          <w:tcPr>
+            <w:tcW w:w="4618" w:type="dxa"/>
+            <w:tcBorders>
+              <w:top w:val="dotted" w:sz="8" w:space="0" w:color="auto"/>
+              <w:left w:val="dotted" w:sz="8" w:space="0" w:color="auto"/>
+              <w:bottom w:val="dotted" w:sz="8" w:space="0" w:color="auto"/>
+              <w:right w:val="dotted" w:sz="8" w:space="0" w:color="auto"/>
+            </w:tcBorders>
+            <w:tcMar>
+              <w:left w:w="108" w:type="dxa"/>
+              <w:right w:w="108" w:type="dxa"/>
+            </w:tcMar>
+            <w:vAlign w:val="center"/>
+          </w:tcPr>
+          <w:p>
+            <w:pPr>
+              <w:ind w:left="-108" w:right="-29"/>
+              <w:jc w:val="both"/>
+            </w:pPr>
+            <w:r>
+              <w:rPr>
+                <w:sz w:val="20"/>
+                <w:szCs w:val="20"/>
+                <w:lang w:val="en-US"/>
+              </w:rPr>
+              <w:t>Polymorphs:</w:t>
+            </w:r>
+          </w:p>
+        </w:tc>
+        <w:tc>
+          <w:tcPr>
+            <w:tcW w:w="5462" w:type="dxa"/>
+            <w:tcBorders>
+              <w:top w:val="dotted" w:sz="8" w:space="0" w:color="auto"/>
+              <w:left w:val="dotted" w:sz="8" w:space="0" w:color="auto"/>
+              <w:bottom w:val="dotted" w:sz="8" w:space="0" w:color="auto"/>
+              <w:right w:val="dotted" w:sz="8" w:space="0" w:color="auto"/>
+            </w:tcBorders>
+            <w:tcMar>
+              <w:left w:w="108" w:type="dxa"/>
+              <w:right w:w="108" w:type="dxa"/>
+            </w:tcMar>
+            <w:vAlign w:val="center"/>
+          </w:tcPr>
+          <w:p>
+            <w:pPr>
+              <w:ind w:left="-108" w:right="-29"/>
+              <w:jc w:val="both"/>
+              <w:rPr>
+                <w:sz w:val="20"/>
+                <w:szCs w:val="20"/>
+              </w:rPr>
+            </w:pPr>
+            <w:r>
+              <w:rPr>
+                <w:sz w:val="20"/>
+                <w:szCs w:val="20"/>
+                <w:lang w:val="en-US"/>
+              </w:rPr>
+              <w:t xml:space="preserve">Acetazolamide exists in two known polymorphic forms, designated as Form A and Form B. Form A is characterized by a monoclinic crystal system, while Form B is triclinic. The thermodynamic stability of these forms indicates that Form B is the more stable polymorph at room temperature, with a transition temperature between 120°C and 148°C. The grinding of Form A can induce a transformation to Form B, which is significant for pharmaceutical formulation processes. [Source](https://www.sciencedirect.com/science/article/pii/S0022286008005115)</w:t>
+            </w:r>
+          </w:p>
+        </w:tc>
+      </w:tr>
+      <w:tr>
+        <w:trPr>
+          <w:trHeight w:val="510"/>
+        </w:trPr>
+        <w:tc>
+          <w:tcPr>
+            <w:tcW w:w="4618" w:type="dxa"/>
+            <w:tcBorders>
+              <w:top w:val="dotted" w:sz="8" w:space="0" w:color="auto"/>
+              <w:left w:val="dotted" w:sz="8" w:space="0" w:color="auto"/>
+              <w:bottom w:val="dotted" w:sz="8" w:space="0" w:color="auto"/>
+              <w:right w:val="dotted" w:sz="8" w:space="0" w:color="auto"/>
+            </w:tcBorders>
+            <w:tcMar>
+              <w:left w:w="108" w:type="dxa"/>
+              <w:right w:w="108" w:type="dxa"/>
+            </w:tcMar>
+            <w:vAlign w:val="center"/>
+          </w:tcPr>
+          <w:p>
+            <w:pPr>
+              <w:ind w:left="-108" w:right="-29"/>
+              <w:jc w:val="both"/>
+            </w:pPr>
+            <w:r>
+              <w:rPr>
+                <w:sz w:val="20"/>
+                <w:szCs w:val="20"/>
+                <w:lang w:val="en-US"/>
+              </w:rPr>
+              <w:lastRenderedPageBreak/>
+              <w:t>Stability (Solid state/solution, general information):</w:t>
+            </w:r>
+          </w:p>
+        </w:tc>
+        <w:tc>
+          <w:tcPr>
+            <w:tcW w:w="5462" w:type="dxa"/>
+            <w:tcBorders>
+              <w:top w:val="dotted" w:sz="8" w:space="0" w:color="auto"/>
+              <w:left w:val="dotted" w:sz="8" w:space="0" w:color="auto"/>
+              <w:bottom w:val="dotted" w:sz="8" w:space="0" w:color="auto"/>
+              <w:right w:val="dotted" w:sz="8" w:space="0" w:color="auto"/>
+            </w:tcBorders>
+            <w:tcMar>
+              <w:left w:w="108" w:type="dxa"/>
+              <w:right w:w="108" w:type="dxa"/>
+            </w:tcMar>
+            <w:vAlign w:val="center"/>
+          </w:tcPr>
+          <w:p>
+            <w:pPr>
+              <w:ind w:left="-108" w:right="-29"/>
+              <w:jc w:val="both"/>
+              <w:rPr>
+                <w:sz w:val="20"/>
+                <w:szCs w:val="20"/>
+              </w:rPr>
+            </w:pPr>
+            <w:r>
+              <w:rPr>
+                <w:sz w:val="20"/>
+                <w:szCs w:val="20"/>
+                <w:lang w:val="en-US"/>
+              </w:rPr>
+              <w:t xml:space="preserve"/>
+            </w:r>
+          </w:p>
+        </w:tc>
+      </w:tr>
+      <w:tr>
+        <w:trPr>
+          <w:trHeight w:val="510"/>
+        </w:trPr>
+        <w:tc>
+          <w:tcPr>
+            <w:tcW w:w="4618" w:type="dxa"/>
+            <w:tcBorders>
+              <w:top w:val="dotted" w:sz="8" w:space="0" w:color="auto"/>
+              <w:left w:val="dotted" w:sz="8" w:space="0" w:color="auto"/>
+              <w:bottom w:val="dotted" w:sz="8" w:space="0" w:color="auto"/>
+              <w:right w:val="dotted" w:sz="8" w:space="0" w:color="auto"/>
+            </w:tcBorders>
+            <w:tcMar>
+              <w:left w:w="108" w:type="dxa"/>
+              <w:right w:w="108" w:type="dxa"/>
+            </w:tcMar>
+            <w:vAlign w:val="center"/>
+          </w:tcPr>
+          <w:p>
+            <w:pPr>
+              <w:ind w:left="-108" w:right="-29"/>
+              <w:jc w:val="both"/>
+            </w:pPr>
+            <w:r>
+              <w:rPr>
+                <w:sz w:val="20"/>
+                <w:szCs w:val="20"/>
+                <w:lang w:val="en-US"/>
+              </w:rPr>
+              <w:t>Scheme of degradation route</w:t>
+            </w:r>
+          </w:p>
+        </w:tc>
+        <w:tc>
+          <w:tcPr>
+            <w:tcW w:w="5462" w:type="dxa"/>
+            <w:tcBorders>
+              <w:top w:val="dotted" w:sz="8" w:space="0" w:color="auto"/>
+              <w:left w:val="dotted" w:sz="8" w:space="0" w:color="auto"/>
+              <w:bottom w:val="dotted" w:sz="8" w:space="0" w:color="auto"/>
+              <w:right w:val="dotted" w:sz="8" w:space="0" w:color="auto"/>
+            </w:tcBorders>
+            <w:tcMar>
+              <w:left w:w="108" w:type="dxa"/>
+              <w:right w:w="108" w:type="dxa"/>
+            </w:tcMar>
+            <w:vAlign w:val="center"/>
+          </w:tcPr>
+          <w:p>
+            <w:pPr>
+              <w:ind w:left="-108" w:right="-29"/>
+              <w:jc w:val="both"/>
+              <w:rPr>
+                <w:sz w:val="20"/>
+                <w:szCs w:val="20"/>
+              </w:rPr>
+            </w:pPr>
+            <w:r>
+              <w:rPr>
+                <w:sz w:val="20"/>
+                <w:szCs w:val="20"/>
+              </w:rPr>
+              <w:t xml:space="preserve"/>
+            </w:r>
+          </w:p>
+        </w:tc>
+      </w:tr>
+      <w:tr>
+        <w:trPr>
+          <w:trHeight w:val="510"/>
+        </w:trPr>
+        <w:tc>
+          <w:tcPr>
+            <w:tcW w:w="4618" w:type="dxa"/>
+            <w:tcBorders>
+              <w:top w:val="dotted" w:sz="8" w:space="0" w:color="auto"/>
+              <w:left w:val="dotted" w:sz="8" w:space="0" w:color="auto"/>
+              <w:bottom w:val="dotted" w:sz="8" w:space="0" w:color="auto"/>
+              <w:right w:val="dotted" w:sz="8" w:space="0" w:color="auto"/>
+            </w:tcBorders>
+            <w:tcMar>
+              <w:left w:w="108" w:type="dxa"/>
+              <w:right w:w="108" w:type="dxa"/>
+            </w:tcMar>
+            <w:vAlign w:val="center"/>
+          </w:tcPr>
+          <w:p>
+            <w:pPr>
+              <w:ind w:left="-108" w:right="-29"/>
+              <w:jc w:val="both"/>
+            </w:pPr>
+            <w:r>
+              <w:rPr>
+                <w:sz w:val="20"/>
+                <w:szCs w:val="20"/>
+                <w:lang w:val="en-US"/>
+              </w:rPr>
+              <w:t>Stability indicators</w:t>
+            </w:r>
+          </w:p>
+        </w:tc>
+        <w:tc>
+          <w:tcPr>
+            <w:tcW w:w="5462" w:type="dxa"/>
+            <w:tcBorders>
+              <w:top w:val="dotted" w:sz="8" w:space="0" w:color="auto"/>
+              <w:left w:val="dotted" w:sz="8" w:space="0" w:color="auto"/>
+              <w:bottom w:val="dotted" w:sz="8" w:space="0" w:color="auto"/>
+              <w:right w:val="dotted" w:sz="8" w:space="0" w:color="auto"/>
+            </w:tcBorders>
+            <w:tcMar>
+              <w:left w:w="108" w:type="dxa"/>
+              <w:right w:w="108" w:type="dxa"/>
+            </w:tcMar>
+            <w:vAlign w:val="center"/>
+          </w:tcPr>
+          <w:p>
+            <w:pPr>
+              <w:ind w:left="-108" w:right="-29"/>
+              <w:jc w:val="both"/>
+              <w:rPr>
+                <w:sz w:val="20"/>
+                <w:szCs w:val="20"/>
+              </w:rPr>
+            </w:pPr>
+            <w:r>
+              <w:rPr>
+                <w:sz w:val="20"/>
+                <w:szCs w:val="20"/>
+              </w:rPr>
+              <w:t xml:space="preserve">Stability studies of acetazolamide oral suspensions have shown that at least 91.2% of the initial concentration remains stable over a 90-day period under various conditions. The pH of the formulations remained stable, and no significant changes in organoleptic properties were observed. [Source](https://pubmed.ncbi.nlm.nih.gov/33214784/)</w:t>
+            </w:r>
+            <w:r>
+              <w:rPr>
+                <w:sz w:val="20"/>
+                <w:szCs w:val="20"/>
+                <w:lang w:val="en-US"/>
+              </w:rPr>
+              <w:t xml:space="preserve"> </w:t>
+            </w:r>
+          </w:p>
+        </w:tc>
+      </w:tr>
+      <w:tr>
+        <w:trPr>
+          <w:trHeight w:val="510"/>
+        </w:trPr>
+        <w:tc>
+          <w:tcPr>
+            <w:tcW w:w="4618" w:type="dxa"/>
+            <w:tcBorders>
+              <w:top w:val="dotted" w:sz="8" w:space="0" w:color="auto"/>
+              <w:left w:val="dotted" w:sz="8" w:space="0" w:color="auto"/>
+              <w:bottom w:val="dotted" w:sz="8" w:space="0" w:color="auto"/>
+              <w:right w:val="dotted" w:sz="8" w:space="0" w:color="auto"/>
+            </w:tcBorders>
+            <w:tcMar>
+              <w:left w:w="108" w:type="dxa"/>
+              <w:right w:w="108" w:type="dxa"/>
+            </w:tcMar>
+            <w:vAlign w:val="center"/>
+          </w:tcPr>
+          <w:p>
+            <w:pPr>
+              <w:ind w:left="-108" w:right="-29"/>
+              <w:jc w:val="both"/>
+            </w:pPr>
+            <w:r>
+              <w:rPr>
+                <w:sz w:val="20"/>
+                <w:szCs w:val="20"/>
+                <w:lang w:val="en-US"/>
+              </w:rPr>
+              <w:t>Impurities (Synthetic origin, degradation products and/or metabolites)</w:t>
+            </w:r>
+          </w:p>
+        </w:tc>
+        <w:tc>
+          <w:tcPr>
+            <w:tcW w:w="5462" w:type="dxa"/>
+            <w:tcBorders>
+              <w:top w:val="dotted" w:sz="8" w:space="0" w:color="auto"/>
+              <w:left w:val="dotted" w:sz="8" w:space="0" w:color="auto"/>
+              <w:bottom w:val="dotted" w:sz="8" w:space="0" w:color="auto"/>
+              <w:right w:val="dotted" w:sz="8" w:space="0" w:color="auto"/>
+            </w:tcBorders>
+            <w:tcMar>
+              <w:left w:w="108" w:type="dxa"/>
+              <w:right w:w="108" w:type="dxa"/>
+            </w:tcMar>
+            <w:vAlign w:val="center"/>
+          </w:tcPr>
+          <w:p>
+            <w:pPr>
+              <w:ind w:left="-108" w:right="-29"/>
+              <w:jc w:val="both"/>
+              <w:rPr>
+                <w:sz w:val="20"/>
+                <w:szCs w:val="20"/>
+                <w:lang w:val="en-US"/>
+              </w:rPr>
+            </w:pPr>
+            <w:r>
+              <w:rPr>
+                <w:sz w:val="20"/>
+                <w:szCs w:val="20"/>
+                <w:lang w:val="en-US"/>
+              </w:rPr>
+              <w:t xml:space="preserve">The stability-indicating LC method has identified several process-related impurities, including imp-1, imp-2, imp-3, and imp-4, with purities exceeding 99%. The method has demonstrated a mass balance close to 99.6%, indicating effective separation and quantification of acetazolamide and its impurities. [Source](https://www.sciencedirect.com/science/article/pii/S0731708509007377)</w:t>
+            </w:r>
+          </w:p>
+        </w:tc>
+      </w:tr>
+      <w:tr>
+        <w:trPr>
+          <w:trHeight w:val="510"/>
+        </w:trPr>
+        <w:tc>
+          <w:tcPr>
+            <w:tcW w:w="4618" w:type="dxa"/>
+            <w:tcBorders>
+              <w:top w:val="dotted" w:sz="8" w:space="0" w:color="auto"/>
+              <w:left w:val="dotted" w:sz="8" w:space="0" w:color="auto"/>
+              <w:bottom w:val="dotted" w:sz="8" w:space="0" w:color="auto"/>
+              <w:right w:val="dotted" w:sz="8" w:space="0" w:color="auto"/>
+            </w:tcBorders>
+            <w:tcMar>
+              <w:left w:w="108" w:type="dxa"/>
+              <w:right w:w="108" w:type="dxa"/>
+            </w:tcMar>
+            <w:vAlign w:val="center"/>
+          </w:tcPr>
+          <w:p>
+            <w:pPr>
+              <w:ind w:left="-108" w:right="-29"/>
+              <w:jc w:val="both"/>
+            </w:pPr>
+            <w:r>
+              <w:rPr>
+                <w:sz w:val="20"/>
+                <w:szCs w:val="20"/>
+                <w:lang w:val="en-US"/>
+              </w:rPr>
+              <w:t>Biopharmaceutical classification (Biopharmaceutical classification system)</w:t>
+            </w:r>
+          </w:p>
+        </w:tc>
+        <w:tc>
+          <w:tcPr>
+            <w:tcW w:w="5462" w:type="dxa"/>
+            <w:tcBorders>
+              <w:top w:val="dotted" w:sz="8" w:space="0" w:color="auto"/>
+              <w:left w:val="dotted" w:sz="8" w:space="0" w:color="auto"/>
+              <w:bottom w:val="dotted" w:sz="8" w:space="0" w:color="auto"/>
+              <w:right w:val="dotted" w:sz="8" w:space="0" w:color="auto"/>
+            </w:tcBorders>
+            <w:tcMar>
+              <w:left w:w="108" w:type="dxa"/>
+              <w:right w:w="108" w:type="dxa"/>
+            </w:tcMar>
+            <w:vAlign w:val="center"/>
+          </w:tcPr>
+          <w:p>
+            <w:pPr>
+              <w:ind w:left="-108" w:right="-29"/>
+              <w:jc w:val="both"/>
+              <w:rPr>
+                <w:sz w:val="20"/>
+                <w:szCs w:val="20"/>
+              </w:rPr>
+            </w:pPr>
+            <w:r>
+              <w:rPr>
+                <w:sz w:val="20"/>
+                <w:szCs w:val="20"/>
+              </w:rPr>
+              <w:t xml:space="preserve">Acetazolamide's solubility and permeability characteristics have been reviewed in the context of the Biopharmaceutical Classification System (BCS). The available data suggest that acetazolamide does not meet the criteria for a biowaiver due to insufficient evidence regarding its solubility and permeability. [Source](https://www.sciencedirect.com/science/article/pii/S0022354916326922)</w:t>
+            </w:r>
+          </w:p>
+        </w:tc>
+      </w:tr>
+      <w:tr>
+        <w:trPr>
+          <w:trHeight w:val="510"/>
+        </w:trPr>
+        <w:tc>
+          <w:tcPr>
+            <w:tcW w:w="4618" w:type="dxa"/>
+            <w:tcBorders>
+              <w:top w:val="dotted" w:sz="8" w:space="0" w:color="auto"/>
+              <w:left w:val="dotted" w:sz="8" w:space="0" w:color="auto"/>
+              <w:bottom w:val="dotted" w:sz="8" w:space="0" w:color="auto"/>
+              <w:right w:val="dotted" w:sz="8" w:space="0" w:color="auto"/>
+            </w:tcBorders>
+            <w:tcMar>
+              <w:left w:w="108" w:type="dxa"/>
+              <w:right w:w="108" w:type="dxa"/>
+            </w:tcMar>
+            <w:vAlign w:val="center"/>
+          </w:tcPr>
+          <w:p>
+            <w:pPr>
+              <w:ind w:left="-108" w:right="-29"/>
+              <w:jc w:val="both"/>
+            </w:pPr>
+            <w:r>
+              <w:rPr>
+                <w:sz w:val="20"/>
+                <w:szCs w:val="20"/>
+                <w:lang w:val="en-US"/>
+              </w:rPr>
+              <w:t>Toxicological classification (Contention level):</w:t>
+            </w:r>
+          </w:p>
+        </w:tc>
+        <w:tc>
+          <w:tcPr>
+            <w:tcW w:w="5462" w:type="dxa"/>
+            <w:tcBorders>
+              <w:top w:val="dotted" w:sz="8" w:space="0" w:color="auto"/>
+              <w:left w:val="dotted" w:sz="8" w:space="0" w:color="auto"/>
+              <w:bottom w:val="dotted" w:sz="8" w:space="0" w:color="auto"/>
+              <w:right w:val="dotted" w:sz="8" w:space="0" w:color="auto"/>
+            </w:tcBorders>
+            <w:tcMar>
+              <w:left w:w="108" w:type="dxa"/>
+              <w:right w:w="108" w:type="dxa"/>
+            </w:tcMar>
+            <w:vAlign w:val="center"/>
+          </w:tcPr>
+          <w:p>
+            <w:pPr>
+              <w:ind w:left="-108" w:right="-29"/>
+              <w:jc w:val="both"/>
+              <w:rPr>
+                <w:sz w:val="20"/>
+                <w:szCs w:val="20"/>
+              </w:rPr>
+            </w:pPr>
+            <w:r>
+              <w:rPr>
+                <w:sz w:val="20"/>
+                <w:szCs w:val="20"/>
+                <w:lang w:val="en-US"/>
+              </w:rPr>
+              <w:t xml:space="preserve"> </w:t>
+            </w:r>
+          </w:p>
+        </w:tc>
+      </w:tr>
+      <w:tr>
+        <w:trPr>
+          <w:trHeight w:val="510"/>
+        </w:trPr>
+        <w:tc>
+          <w:tcPr>
+            <w:tcW w:w="4618" w:type="dxa"/>
+            <w:tcBorders>
+              <w:top w:val="dotted" w:sz="8" w:space="0" w:color="auto"/>
+              <w:left w:val="dotted" w:sz="8" w:space="0" w:color="auto"/>
+              <w:bottom w:val="dotted" w:sz="8" w:space="0" w:color="auto"/>
+              <w:right w:val="dotted" w:sz="8" w:space="0" w:color="auto"/>
+            </w:tcBorders>
+            <w:tcMar>
+              <w:left w:w="108" w:type="dxa"/>
+              <w:right w:w="108" w:type="dxa"/>
+            </w:tcMar>
+            <w:vAlign w:val="center"/>
+          </w:tcPr>
+          <w:p>
+            <w:pPr>
+              <w:ind w:left="-108" w:right="-29"/>
+            </w:pPr>
+            <w:r>
+              <w:rPr>
+                <w:sz w:val="20"/>
+                <w:szCs w:val="20"/>
+                <w:lang w:val="en-US"/>
+              </w:rPr>
+              <w:t>Other information:</w:t>
+            </w:r>
+          </w:p>
+        </w:tc>
+        <w:tc>
+          <w:tcPr>
+            <w:tcW w:w="5462" w:type="dxa"/>
+            <w:tcBorders>
+              <w:top w:val="dotted" w:sz="8" w:space="0" w:color="auto"/>
+              <w:left w:val="dotted" w:sz="8" w:space="0" w:color="auto"/>
+              <w:bottom w:val="dotted" w:sz="8" w:space="0" w:color="auto"/>
+              <w:right w:val="dotted" w:sz="8" w:space="0" w:color="auto"/>
+            </w:tcBorders>
+            <w:tcMar>
+              <w:left w:w="108" w:type="dxa"/>
+              <w:right w:w="108" w:type="dxa"/>
+            </w:tcMar>
+            <w:vAlign w:val="center"/>
+          </w:tcPr>
+          <w:p>
+            <w:pPr>
+              <w:ind w:left="-108" w:right="-29"/>
+              <w:rPr>
+                <w:sz w:val="20"/>
+                <w:szCs w:val="20"/>
+              </w:rPr>
+            </w:pPr>
+            <w:r>
+              <w:rPr>
+                <w:b/>
+                <w:bCs/>
+                <w:sz w:val="20"/>
+                <w:szCs w:val="20"/>
+              </w:rPr>
+              <w:t>INN:</w:t>
+            </w:r>
+            <w:r>
+              <w:rPr>
+                <w:sz w:val="20"/>
+                <w:szCs w:val="20"/>
+              </w:rPr>
+              <w:t xml:space="preserve"> </w:t>
+            </w:r>
+            <w:proofErr w:type="gramStart"/>
+            <w:r>
+              <w:rPr>
+                <w:sz w:val="20"/>
+                <w:szCs w:val="20"/>
+              </w:rPr>
+              <w:t xml:space="preserve">Acetazolamide</w:t>
+            </w:r>
+          </w:p>
+          <w:p>
+            <w:pPr>
+              <w:ind w:left="-108" w:right="-29"/>
+              <w:rPr>
+                <w:sz w:val="20"/>
+                <w:szCs w:val="20"/>
+              </w:rPr>
+            </w:pPr>
+            <w:r>
+              <w:rPr>
+                <w:b/>
+                <w:bCs/>
+                <w:sz w:val="20"/>
+                <w:szCs w:val="20"/>
+              </w:rPr>
+              <w:t>Chemical names:</w:t>
+            </w:r>
+            <w:r>
+              <w:rPr>
+                <w:sz w:val="20"/>
+                <w:szCs w:val="20"/>
+              </w:rPr>
+              <w:t xml:space="preserve"> </w:t>
+            </w:r>
+            <w:proofErr w:type="gramStart"/>
+            <w:r>
+              <w:rPr>
+                <w:sz w:val="20"/>
+                <w:szCs w:val="20"/>
+              </w:rPr>
+              <w:t xml:space="preserve"/>
+            </w:r>
+          </w:p>
+          <w:p>
+            <w:pPr>
+              <w:ind w:left="-108" w:right="-29"/>
+              <w:rPr>
+                <w:sz w:val="20"/>
+                <w:szCs w:val="20"/>
+              </w:rPr>
+            </w:pPr>
+            <w:r>
+              <w:rPr>
+                <w:b/>
+                <w:bCs/>
+                <w:sz w:val="20"/>
+                <w:szCs w:val="20"/>
+                <w:lang w:val="en-US"/>
+              </w:rPr>
+              <w:t xml:space="preserve">Structure: </w:t>
+            </w:r>
+          </w:p>
+          <w:p>
+            <w:pPr>
+              <w:ind w:left="-108" w:right="-29"/>
+              <w:rPr>
+                <w:sz w:val="20"/>
+                <w:szCs w:val="20"/>
+                <w:lang w:val="es-CO"/>
+              </w:rPr>
+            </w:pPr>
+            <w:r>
+              <w:rPr>
+                <w:b/>
+                <w:bCs/>
+                <w:sz w:val="20"/>
+                <w:szCs w:val="20"/>
+                <w:lang w:val="es-CO"/>
+              </w:rPr>
+              <w:t xml:space="preserve">Molecular formula:</w:t>
+            </w:r>
+            <w:r>
+              <w:rPr>
+                <w:sz w:val="20"/>
+                <w:szCs w:val="20"/>
+                <w:lang w:val="es-CO"/>
+              </w:rPr>
+              <w:t xml:space="preserve"> </w:t>
+            </w:r>
+            <w:proofErr w:type="gramStart"/>
+            <w:r>
+              <w:rPr>
+                <w:sz w:val="20"/>
+                <w:szCs w:val="20"/>
+                <w:lang w:val="es-CO"/>
+              </w:rPr>
+              <w:t xml:space="preserve">C4H6N4O3S2</w:t>
+            </w:r>
+          </w:p>
+          <w:p>
+            <w:pPr>
+              <w:ind w:left="-108" w:right="-29"/>
+              <w:rPr>
+                <w:sz w:val="20"/>
+                <w:szCs w:val="20"/>
+              </w:rPr>
+            </w:pPr>
+            <w:r>
+              <w:rPr>
+                <w:b/>
+                <w:bCs/>
+                <w:sz w:val="20"/>
+                <w:szCs w:val="20"/>
+              </w:rPr>
+              <w:t>Molecular mass:</w:t>
+            </w:r>
+            <w:r>
+              <w:rPr>
+                <w:sz w:val="20"/>
+                <w:szCs w:val="20"/>
+              </w:rPr>
+              <w:t xml:space="preserve"> </w:t>
+            </w:r>
+            <w:proofErr w:type="gramStart"/>
+            <w:r>
+              <w:rPr>
+                <w:sz w:val="20"/>
+                <w:szCs w:val="20"/>
+              </w:rPr>
+              <w:t xml:space="preserve">222.3</w:t>
+            </w:r>
+          </w:p>
+          <w:p>
+            <w:pPr>
+              <w:ind w:left="-108" w:right="-29"/>
+              <w:rPr>
+                <w:sz w:val="20"/>
+                <w:szCs w:val="20"/>
+              </w:rPr>
+            </w:pPr>
+            <w:r>
+              <w:rPr>
+                <w:b/>
+                <w:bCs/>
+                <w:sz w:val="20"/>
+                <w:szCs w:val="20"/>
+              </w:rPr>
+              <w:t>Type of substance:</w:t>
+            </w:r>
+            <w:r>
+              <w:rPr>
+                <w:sz w:val="20"/>
+                <w:szCs w:val="20"/>
+              </w:rPr>
+              <w:t xml:space="preserve"> </w:t>
+            </w:r>
+          </w:p>
+          <w:p>
+            <w:pPr>
+              <w:ind w:left="-108" w:right="-29"/>
+              <w:rPr>
+                <w:sz w:val="20"/>
+                <w:szCs w:val="20"/>
+              </w:rPr>
+            </w:pPr>
+            <w:r>
+              <w:rPr>
+                <w:b/>
+                <w:bCs/>
+                <w:sz w:val="20"/>
+                <w:szCs w:val="20"/>
+              </w:rPr>
+              <w:t>Dissociation constant (</w:t>
+            </w:r>
+            <w:proofErr w:type="spellStart"/>
+            <w:r>
+              <w:rPr>
+                <w:b/>
+                <w:bCs/>
+                <w:sz w:val="20"/>
+                <w:szCs w:val="20"/>
+              </w:rPr>
+              <w:t>pKa</w:t>
+            </w:r>
+            <w:proofErr w:type="spellEnd"/>
+            <w:r>
+              <w:rPr>
+                <w:b/>
+                <w:bCs/>
+                <w:sz w:val="20"/>
+                <w:szCs w:val="20"/>
+              </w:rPr>
+              <w:t>):</w:t>
+            </w:r>
+            <w:r>
+              <w:rPr>
+                <w:sz w:val="20"/>
+                <w:szCs w:val="20"/>
+              </w:rPr>
+              <w:t xml:space="preserve"> </w:t>
+            </w:r>
+            <w:proofErr w:type="gramStart"/>
+            <w:r>
+              <w:rPr>
+                <w:sz w:val="20"/>
+                <w:szCs w:val="20"/>
+              </w:rPr>
+              <w:t xml:space="preserve"/>
+            </w:r>
+          </w:p>
+          <w:p>
+            <w:pPr>
+              <w:ind w:left="-108" w:right="-29"/>
+              <w:rPr>
+                <w:sz w:val="20"/>
+                <w:szCs w:val="20"/>
+              </w:rPr>
+            </w:pPr>
+            <w:r>
+              <w:rPr>
+                <w:b/>
+                <w:bCs/>
+                <w:sz w:val="20"/>
+                <w:szCs w:val="20"/>
+              </w:rPr>
+              <w:t xml:space="preserve">Partition coefficient:</w:t>
+            </w:r>
+            <w:r>
+              <w:rPr>
+                <w:sz w:val="20"/>
+                <w:szCs w:val="20"/>
+              </w:rPr>
+              <w:t xml:space="preserve"> -0.3</w:t>
+            </w:r>
+          </w:p>
+          <w:p>
+            <w:pPr>
+              <w:ind w:left="-108" w:right="-29"/>
+              <w:rPr>
+                <w:sz w:val="20"/>
+                <w:szCs w:val="20"/>
+              </w:rPr>
+            </w:pPr>
+            <w:proofErr w:type="spellStart"/>
+            <w:r>
+              <w:rPr>
+                <w:b/>
+                <w:bCs/>
+                <w:sz w:val="20"/>
+                <w:szCs w:val="20"/>
+              </w:rPr>
+              <w:t>Hygroscopicity</w:t>
+            </w:r>
+            <w:proofErr w:type="spellEnd"/>
+            <w:r>
+              <w:rPr>
+                <w:b/>
+                <w:bCs/>
+                <w:sz w:val="20"/>
+                <w:szCs w:val="20"/>
+              </w:rPr>
+              <w:t>:</w:t>
+            </w:r>
+            <w:r>
+              <w:rPr>
+                <w:sz w:val="20"/>
+                <w:szCs w:val="20"/>
+              </w:rPr>
+              <w:t xml:space="preserve"> </w:t>
+            </w:r>
+            <w:proofErr w:type="gramStart"/>
+            <w:r>
+              <w:rPr>
+                <w:sz w:val="20"/>
+                <w:szCs w:val="20"/>
+              </w:rPr>
+              <w:t xml:space="preserve">Information regarding the hygroscopic nature of acetazolamide is not available, which is critical for understanding its stability in various formulations.</w:t>
+            </w:r>
+          </w:p>
+          <w:p>
+            <w:pPr>
+              <w:ind w:left="-108" w:right="-29"/>
+              <w:rPr>
+                <w:sz w:val="20"/>
+                <w:szCs w:val="20"/>
+              </w:rPr>
+            </w:pPr>
+            <w:r>
+              <w:rPr>
+                <w:b/>
+                <w:bCs/>
+                <w:sz w:val="20"/>
+                <w:szCs w:val="20"/>
+              </w:rPr>
+              <w:t>Chirality/Specific optical rotation:</w:t>
+            </w:r>
+            <w:r>
+              <w:rPr>
+                <w:sz w:val="20"/>
+                <w:szCs w:val="20"/>
+              </w:rPr>
+              <w:t xml:space="preserve"> </w:t>
+            </w:r>
+            <w:proofErr w:type="gramStart"/>
+            <w:r>
+              <w:rPr>
+                <w:sz w:val="20"/>
+                <w:szCs w:val="20"/>
+              </w:rPr>
+              <w:t xml:space="preserve">There is no available data on the chiral properties or specific optical rotation of acetazolamide.</w:t>
+            </w:r>
+          </w:p>
+          <w:p>
+            <w:pPr>
+              <w:ind w:left="-108" w:right="-29"/>
+              <w:rPr>
+                <w:sz w:val="20"/>
+                <w:szCs w:val="20"/>
+              </w:rPr>
+            </w:pPr>
+            <w:r>
+              <w:rPr>
+                <w:b/>
+                <w:bCs/>
+                <w:sz w:val="20"/>
+                <w:szCs w:val="20"/>
+                <w:lang w:val="en-US"/>
+              </w:rPr>
+              <w:t xml:space="preserve">Degradation </w:t>
+            </w:r>
+            <w:proofErr w:type="gramStart"/>
+            <w:r>
+              <w:rPr>
+                <w:b/>
+                <w:bCs/>
+                <w:sz w:val="20"/>
+                <w:szCs w:val="20"/>
+                <w:lang w:val="en-US"/>
+              </w:rPr>
+              <w:t>temperature:</w:t>
+            </w:r>
+            <w:r>
+              <w:rPr>
+                <w:sz w:val="20"/>
+                <w:szCs w:val="20"/>
+                <w:lang w:val="en-US"/>
+              </w:rPr>
+              <w:t xml:space="preserve">The degradation of acetazolamide occurs significantly under acidic and basic conditions, with specific degradation temperatures not explicitly defined in the available literature.</w:t>
+            </w:r>
+          </w:p>
+          <w:p>
+            <w:pPr>
+              <w:ind w:left="-108" w:right="-29"/>
+              <w:rPr>
+                <w:sz w:val="20"/>
+                <w:szCs w:val="20"/>
+              </w:rPr>
+            </w:pPr>
+            <w:r>
+              <w:rPr>
+                <w:sz w:val="20"/>
+                <w:szCs w:val="20"/>
+                <w:lang w:val="en-US"/>
+              </w:rPr>
+              <w:t xml:space="preserve">Information regarding the glass transition temperature (Tg) of acetazolamide is not available.</w:t>
+            </w:r>
+          </w:p>
+          <w:p>
+            <w:pPr>
+              <w:ind w:left="-108" w:right="-29"/>
+              <w:rPr>
+                <w:sz w:val="20"/>
+                <w:szCs w:val="20"/>
+              </w:rPr>
+            </w:pPr>
+            <w:r>
+              <w:rPr>
+                <w:b/>
+                <w:bCs/>
+                <w:sz w:val="20"/>
+                <w:szCs w:val="20"/>
+              </w:rPr>
+              <w:t xml:space="preserve">Boiling point:</w:t>
+            </w:r>
+            <w:r>
+              <w:rPr>
+                <w:sz w:val="20"/>
+                <w:szCs w:val="20"/>
+              </w:rPr>
+              <w:t xml:space="preserve"> Not applicable (decomposes)</w:t>
+            </w:r>
+          </w:p>
+        </w:tc>
+      </w:tr>
+    </w:tbl>
+    <w:p>
+      <w:pPr>
+        <w:rPr>
+          <w:sz w:val="20"/>
+          <w:szCs w:val="20"/>
+          <w:lang w:val="en-US"/>
+        </w:rPr>
+      </w:pPr>
+      <w:r>
+        <w:rPr>
+          <w:sz w:val="20"/>
+          <w:szCs w:val="20"/>
+          <w:lang w:val="en-US"/>
+        </w:rPr>
+        <w:t xml:space="preserve"/>
+      </w:r>
     </w:p>
     <w:p>
       <w:pPr>
@@ -941,7 +3717,7 @@
               <w:pStyle w:val="Prrafodelista"/>
               <w:numPr>
                 <w:ilvl w:val="0"/>
-                <w:numId w:val="6"/>
+                <w:numId w:val="7"/>
               </w:numPr>
               <w:ind w:right="-29"/>
               <w:rPr>
@@ -1195,7 +3971,7 @@
               <w:pStyle w:val="Prrafodelista"/>
               <w:numPr>
                 <w:ilvl w:val="0"/>
-                <w:numId w:val="6"/>
+                <w:numId w:val="7"/>
               </w:numPr>
               <w:ind w:right="-29"/>
               <w:rPr>
@@ -1674,7 +4450,7 @@
               <w:pStyle w:val="Prrafodelista"/>
               <w:numPr>
                 <w:ilvl w:val="0"/>
-                <w:numId w:val="6"/>
+                <w:numId w:val="7"/>
               </w:numPr>
               <w:ind w:right="-29"/>
               <w:rPr>
@@ -2245,6 +5021,7 @@
                 <w:szCs w:val="16"/>
                 <w:lang w:val="en-US"/>
               </w:rPr>
+              <w:lastRenderedPageBreak/>
               <w:t>Area:</w:t>
             </w:r>
           </w:p>
@@ -3670,7 +6447,7 @@
               <w:szCs w:val="16"/>
               <w:lang w:val="en-US"/>
             </w:rPr>
-            <w:t>2</w:t>
+            <w:t>3</w:t>
           </w:r>
           <w:r>
             <w:rPr>
@@ -3725,7 +6502,7 @@
               <w:szCs w:val="16"/>
               <w:lang w:val="en-US"/>
             </w:rPr>
-            <w:t>2</w:t>
+            <w:t>3</w:t>
           </w:r>
           <w:r>
             <w:rPr>
@@ -4357,7 +7134,7 @@
               <w:szCs w:val="16"/>
               <w:lang w:val="en-US"/>
             </w:rPr>
-            <w:t>2</w:t>
+            <w:t>3</w:t>
           </w:r>
           <w:r>
             <w:rPr>
@@ -4683,6 +7460,92 @@
     </w:lvl>
   </w:abstractNum>
   <w:abstractNum w:abstractNumId="3" w15:restartNumberingAfterBreak="0">
+    <w:nsid w:val="34637725"/>
+    <w:multiLevelType w:val="hybridMultilevel"/>
+    <w:tmpl w:val="4FCCC4B6"/>
+    <w:lvl w:ilvl="0" w:tplc="106ED16C">
+      <w:start w:val="1"/>
+      <w:numFmt w:val="decimal"/>
+      <w:lvlText w:val="%1."/>
+      <w:lvlJc w:val="left"/>
+      <w:pPr>
+        <w:ind w:left="720" w:hanging="360"/>
+      </w:pPr>
+    </w:lvl>
+    <w:lvl w:ilvl="1" w:tplc="CACA632C">
+      <w:start w:val="1"/>
+      <w:numFmt w:val="lowerLetter"/>
+      <w:lvlText w:val="%2."/>
+      <w:lvlJc w:val="left"/>
+      <w:pPr>
+        <w:ind w:left="1440" w:hanging="360"/>
+      </w:pPr>
+    </w:lvl>
+    <w:lvl w:ilvl="2" w:tplc="2B7A368E">
+      <w:start w:val="1"/>
+      <w:numFmt w:val="lowerRoman"/>
+      <w:lvlText w:val="%3."/>
+      <w:lvlJc w:val="right"/>
+      <w:pPr>
+        <w:ind w:left="2160" w:hanging="180"/>
+      </w:pPr>
+    </w:lvl>
+    <w:lvl w:ilvl="3" w:tplc="6A887E2C">
+      <w:start w:val="1"/>
+      <w:numFmt w:val="decimal"/>
+      <w:lvlText w:val="%4."/>
+      <w:lvlJc w:val="left"/>
+      <w:pPr>
+        <w:ind w:left="2880" w:hanging="360"/>
+      </w:pPr>
+    </w:lvl>
+    <w:lvl w:ilvl="4" w:tplc="F254402C">
+      <w:start w:val="1"/>
+      <w:numFmt w:val="lowerLetter"/>
+      <w:lvlText w:val="%5."/>
+      <w:lvlJc w:val="left"/>
+      <w:pPr>
+        <w:ind w:left="3600" w:hanging="360"/>
+      </w:pPr>
+    </w:lvl>
+    <w:lvl w:ilvl="5" w:tplc="6B109B4A">
+      <w:start w:val="1"/>
+      <w:numFmt w:val="lowerRoman"/>
+      <w:lvlText w:val="%6."/>
+      <w:lvlJc w:val="right"/>
+      <w:pPr>
+        <w:ind w:left="4320" w:hanging="180"/>
+      </w:pPr>
+    </w:lvl>
+    <w:lvl w:ilvl="6" w:tplc="DA72E1DC">
+      <w:start w:val="1"/>
+      <w:numFmt w:val="decimal"/>
+      <w:lvlText w:val="%7."/>
+      <w:lvlJc w:val="left"/>
+      <w:pPr>
+        <w:ind w:left="5040" w:hanging="360"/>
+      </w:pPr>
+    </w:lvl>
+    <w:lvl w:ilvl="7" w:tplc="73088F78">
+      <w:start w:val="1"/>
+      <w:numFmt w:val="lowerLetter"/>
+      <w:lvlText w:val="%8."/>
+      <w:lvlJc w:val="left"/>
+      <w:pPr>
+        <w:ind w:left="5760" w:hanging="360"/>
+      </w:pPr>
+    </w:lvl>
+    <w:lvl w:ilvl="8" w:tplc="7A185ABC">
+      <w:start w:val="1"/>
+      <w:numFmt w:val="lowerRoman"/>
+      <w:lvlText w:val="%9."/>
+      <w:lvlJc w:val="right"/>
+      <w:pPr>
+        <w:ind w:left="6480" w:hanging="180"/>
+      </w:pPr>
+    </w:lvl>
+  </w:abstractNum>
+  <w:abstractNum w:abstractNumId="4" w15:restartNumberingAfterBreak="0">
     <w:nsid w:val="368A129F"/>
     <w:multiLevelType w:val="multilevel"/>
     <w:tmpl w:val="240A001F"/>
@@ -4768,7 +7631,7 @@
       </w:pPr>
     </w:lvl>
   </w:abstractNum>
-  <w:abstractNum w:abstractNumId="4" w15:restartNumberingAfterBreak="0">
+  <w:abstractNum w:abstractNumId="5" w15:restartNumberingAfterBreak="0">
     <w:nsid w:val="3A267117"/>
     <w:multiLevelType w:val="hybridMultilevel"/>
     <w:tmpl w:val="3BEC5804"/>
@@ -4880,7 +7743,7 @@
       </w:rPr>
     </w:lvl>
   </w:abstractNum>
-  <w:abstractNum w:abstractNumId="5" w15:restartNumberingAfterBreak="0">
+  <w:abstractNum w:abstractNumId="6" w15:restartNumberingAfterBreak="0">
     <w:nsid w:val="3A75516A"/>
     <w:multiLevelType w:val="multilevel"/>
     <w:tmpl w:val="240A001F"/>
@@ -4966,7 +7829,7 @@
       </w:pPr>
     </w:lvl>
   </w:abstractNum>
-  <w:abstractNum w:abstractNumId="6" w15:restartNumberingAfterBreak="0">
+  <w:abstractNum w:abstractNumId="7" w15:restartNumberingAfterBreak="0">
     <w:nsid w:val="42E20CD7"/>
     <w:multiLevelType w:val="hybridMultilevel"/>
     <w:tmpl w:val="67F0BEBA"/>
@@ -5106,7 +7969,7 @@
       </w:rPr>
     </w:lvl>
   </w:abstractNum>
-  <w:abstractNum w:abstractNumId="7" w15:restartNumberingAfterBreak="0">
+  <w:abstractNum w:abstractNumId="8" w15:restartNumberingAfterBreak="0">
     <w:nsid w:val="48AC434C"/>
     <w:multiLevelType w:val="hybridMultilevel"/>
     <w:tmpl w:val="C5329022"/>
@@ -5195,7 +8058,7 @@
       </w:pPr>
     </w:lvl>
   </w:abstractNum>
-  <w:abstractNum w:abstractNumId="8" w15:restartNumberingAfterBreak="0">
+  <w:abstractNum w:abstractNumId="9" w15:restartNumberingAfterBreak="0">
     <w:nsid w:val="4A795365"/>
     <w:multiLevelType w:val="multilevel"/>
     <w:tmpl w:val="BE6E05AC"/>
@@ -5334,7 +8197,7 @@
       </w:rPr>
     </w:lvl>
   </w:abstractNum>
-  <w:abstractNum w:abstractNumId="9" w15:restartNumberingAfterBreak="0">
+  <w:abstractNum w:abstractNumId="10" w15:restartNumberingAfterBreak="0">
     <w:nsid w:val="4B831AD4"/>
     <w:multiLevelType w:val="hybridMultilevel"/>
     <w:tmpl w:val="EBBE6F34"/>
@@ -5423,7 +8286,7 @@
       </w:pPr>
     </w:lvl>
   </w:abstractNum>
-  <w:abstractNum w:abstractNumId="10" w15:restartNumberingAfterBreak="0">
+  <w:abstractNum w:abstractNumId="11" w15:restartNumberingAfterBreak="0">
     <w:nsid w:val="542966EB"/>
     <w:multiLevelType w:val="hybridMultilevel"/>
     <w:tmpl w:val="6BC28CAE"/>
@@ -5512,7 +8375,7 @@
       </w:pPr>
     </w:lvl>
   </w:abstractNum>
-  <w:abstractNum w:abstractNumId="11" w15:restartNumberingAfterBreak="0">
+  <w:abstractNum w:abstractNumId="12" w15:restartNumberingAfterBreak="0">
     <w:nsid w:val="5B8374C9"/>
     <w:multiLevelType w:val="hybridMultilevel"/>
     <w:tmpl w:val="E55A43FE"/>
@@ -5652,7 +8515,7 @@
       </w:rPr>
     </w:lvl>
   </w:abstractNum>
-  <w:abstractNum w:abstractNumId="12" w15:restartNumberingAfterBreak="0">
+  <w:abstractNum w:abstractNumId="13" w15:restartNumberingAfterBreak="0">
     <w:nsid w:val="62952C13"/>
     <w:multiLevelType w:val="multilevel"/>
     <w:tmpl w:val="240A001F"/>
@@ -5738,7 +8601,7 @@
       </w:pPr>
     </w:lvl>
   </w:abstractNum>
-  <w:abstractNum w:abstractNumId="13" w15:restartNumberingAfterBreak="0">
+  <w:abstractNum w:abstractNumId="14" w15:restartNumberingAfterBreak="0">
     <w:nsid w:val="6F2C38B3"/>
     <w:multiLevelType w:val="multilevel"/>
     <w:tmpl w:val="BD445A8E"/>
@@ -5888,46 +8751,49 @@
     </w:lvl>
   </w:abstractNum>
   <w:num w:numId="1">
+    <w:abstractNumId w:val="3"/>
+  </w:num>
+  <w:num w:numId="2">
+    <w:abstractNumId w:val="7"/>
+  </w:num>
+  <w:num w:numId="3">
+    <w:abstractNumId w:val="12"/>
+  </w:num>
+  <w:num w:numId="4">
+    <w:abstractNumId w:val="2"/>
+  </w:num>
+  <w:num w:numId="5">
+    <w:abstractNumId w:val="9"/>
+  </w:num>
+  <w:num w:numId="6">
+    <w:abstractNumId w:val="5"/>
+  </w:num>
+  <w:num w:numId="7">
+    <w:abstractNumId w:val="4"/>
+  </w:num>
+  <w:num w:numId="8">
     <w:abstractNumId w:val="6"/>
   </w:num>
-  <w:num w:numId="2">
+  <w:num w:numId="9">
+    <w:abstractNumId w:val="13"/>
+  </w:num>
+  <w:num w:numId="10">
+    <w:abstractNumId w:val="1"/>
+  </w:num>
+  <w:num w:numId="11">
+    <w:abstractNumId w:val="0"/>
+  </w:num>
+  <w:num w:numId="12">
+    <w:abstractNumId w:val="14"/>
+  </w:num>
+  <w:num w:numId="13">
     <w:abstractNumId w:val="11"/>
   </w:num>
-  <w:num w:numId="3">
-    <w:abstractNumId w:val="2"/>
-  </w:num>
-  <w:num w:numId="4">
-    <w:abstractNumId w:val="8"/>
-  </w:num>
-  <w:num w:numId="5">
-    <w:abstractNumId w:val="4"/>
-  </w:num>
-  <w:num w:numId="6">
-    <w:abstractNumId w:val="3"/>
-  </w:num>
-  <w:num w:numId="7">
-    <w:abstractNumId w:val="5"/>
-  </w:num>
-  <w:num w:numId="8">
-    <w:abstractNumId w:val="12"/>
-  </w:num>
-  <w:num w:numId="9">
-    <w:abstractNumId w:val="1"/>
-  </w:num>
-  <w:num w:numId="10">
-    <w:abstractNumId w:val="0"/>
-  </w:num>
-  <w:num w:numId="11">
-    <w:abstractNumId w:val="13"/>
-  </w:num>
-  <w:num w:numId="12">
+  <w:num w:numId="14">
     <w:abstractNumId w:val="10"/>
   </w:num>
-  <w:num w:numId="13">
-    <w:abstractNumId w:val="9"/>
-  </w:num>
-  <w:num w:numId="14">
-    <w:abstractNumId w:val="7"/>
+  <w:num w:numId="15">
+    <w:abstractNumId w:val="8"/>
   </w:num>
 </w:numbering>
 </file>
@@ -7218,19 +10084,6 @@
 </file>
 
 <file path=customXml/item2.xml><?xml version="1.0" encoding="utf-8"?>
-<?mso-contentType ?>
-<FormTemplates xmlns="http://schemas.microsoft.com/sharepoint/v3/contenttype/forms">
-  <Display>DocumentLibraryForm</Display>
-  <Edit>DocumentLibraryForm</Edit>
-  <New>DocumentLibraryForm</New>
-</FormTemplates>
-</file>
-
-<file path=customXml/item3.xml><?xml version="1.0" encoding="utf-8"?>
-<LongProperties xmlns="http://schemas.microsoft.com/office/2006/metadata/longProperties"/>
-</file>
-
-<file path=customXml/item4.xml><?xml version="1.0" encoding="utf-8"?>
 <p:properties xmlns:p="http://schemas.microsoft.com/office/2006/metadata/properties" xmlns:xsi="http://www.w3.org/2001/XMLSchema-instance" xmlns:pc="http://schemas.microsoft.com/office/infopath/2007/PartnerControls">
   <documentManagement>
     <_Flow_SignoffStatus xmlns="b05c8eb9-21c7-4e21-9ad3-377633d18a8c" xsi:nil="true"/>
@@ -7240,6 +10093,19 @@
     <TaxCatchAll xmlns="af4772b1-e6c7-4f11-978d-443c9051d8aa" xsi:nil="true"/>
   </documentManagement>
 </p:properties>
+</file>
+
+<file path=customXml/item3.xml><?xml version="1.0" encoding="utf-8"?>
+<LongProperties xmlns="http://schemas.microsoft.com/office/2006/metadata/longProperties"/>
+</file>
+
+<file path=customXml/item4.xml><?xml version="1.0" encoding="utf-8"?>
+<?mso-contentType ?>
+<FormTemplates xmlns="http://schemas.microsoft.com/sharepoint/v3/contenttype/forms">
+  <Display>DocumentLibraryForm</Display>
+  <Edit>DocumentLibraryForm</Edit>
+  <New>DocumentLibraryForm</New>
+</FormTemplates>
 </file>
 
 <file path=customXml/item5.xml><?xml version="1.0" encoding="utf-8"?>
@@ -7266,9 +10132,12 @@
 </file>
 
 <file path=customXml/itemProps2.xml><?xml version="1.0" encoding="utf-8"?>
-<ds:datastoreItem xmlns:ds="http://schemas.openxmlformats.org/officeDocument/2006/customXml" ds:itemID="{15534236-A82E-40B7-92AA-A170DCCC8851}">
+<ds:datastoreItem xmlns:ds="http://schemas.openxmlformats.org/officeDocument/2006/customXml" ds:itemID="{3B2ECA17-AF6D-47E0-B798-A9F612DA66EA}">
   <ds:schemaRefs>
-    <ds:schemaRef ds:uri="http://schemas.microsoft.com/sharepoint/v3/contenttype/forms"/>
+    <ds:schemaRef ds:uri="http://schemas.microsoft.com/office/2006/metadata/properties"/>
+    <ds:schemaRef ds:uri="http://schemas.microsoft.com/office/infopath/2007/PartnerControls"/>
+    <ds:schemaRef ds:uri="b05c8eb9-21c7-4e21-9ad3-377633d18a8c"/>
+    <ds:schemaRef ds:uri="af4772b1-e6c7-4f11-978d-443c9051d8aa"/>
   </ds:schemaRefs>
 </ds:datastoreItem>
 </file>
@@ -7282,18 +10151,15 @@
 </file>
 
 <file path=customXml/itemProps4.xml><?xml version="1.0" encoding="utf-8"?>
-<ds:datastoreItem xmlns:ds="http://schemas.openxmlformats.org/officeDocument/2006/customXml" ds:itemID="{3B2ECA17-AF6D-47E0-B798-A9F612DA66EA}">
+<ds:datastoreItem xmlns:ds="http://schemas.openxmlformats.org/officeDocument/2006/customXml" ds:itemID="{15534236-A82E-40B7-92AA-A170DCCC8851}">
   <ds:schemaRefs>
-    <ds:schemaRef ds:uri="http://schemas.microsoft.com/office/2006/metadata/properties"/>
-    <ds:schemaRef ds:uri="http://schemas.microsoft.com/office/infopath/2007/PartnerControls"/>
-    <ds:schemaRef ds:uri="b05c8eb9-21c7-4e21-9ad3-377633d18a8c"/>
-    <ds:schemaRef ds:uri="af4772b1-e6c7-4f11-978d-443c9051d8aa"/>
+    <ds:schemaRef ds:uri="http://schemas.microsoft.com/sharepoint/v3/contenttype/forms"/>
   </ds:schemaRefs>
 </ds:datastoreItem>
 </file>
 
 <file path=customXml/itemProps5.xml><?xml version="1.0" encoding="utf-8"?>
-<ds:datastoreItem xmlns:ds="http://schemas.openxmlformats.org/officeDocument/2006/customXml" ds:itemID="{B50EAFCB-3BA9-4EB3-8B71-BDDBDA085DF6}">
+<ds:datastoreItem xmlns:ds="http://schemas.openxmlformats.org/officeDocument/2006/customXml" ds:itemID="{4013653F-D15D-4CF9-A673-8F8E00612E01}">
   <ds:schemaRefs>
     <ds:schemaRef ds:uri="http://schemas.openxmlformats.org/officeDocument/2006/bibliography"/>
   </ds:schemaRefs>

</xml_diff>

<commit_message>
guardado para realizar merge al develop
</commit_message>
<xml_diff>
--- a/output/Research report for Unigel Dronabinol + Acetazolamide.docx
+++ b/output/Research report for Unigel Dronabinol + Acetazolamide.docx
@@ -1148,9 +1148,7 @@
                 <w:sz w:val="20"/>
                 <w:szCs w:val="20"/>
               </w:rPr>
-              <w:t xml:space="preserve">- Light yellow oil or brown semi-solid, viscous liquid, or golden yellow solid</w:t>
-              <w:br/>
-              <w:t xml:space="preserve">- Odorless resinous oil</w:t>
+              <w:t xml:space="preserve">• Solid form with variable appearance: may be a brown amorphous semi-solid, a viscous oil, a chunky golden yellow solid, light yellow oil, brown semi-solid viscous liquid, or an odorless resinous oil.</w:t>
             </w:r>
           </w:p>
         </w:tc>
@@ -1219,11 +1217,7 @@
                 <w:sz w:val="20"/>
                 <w:szCs w:val="20"/>
               </w:rPr>
-              <w:t xml:space="preserve">- In water: 2.8 mg/L at 23 °C</w:t>
-              <w:br/>
-              <w:t xml:space="preserve">- In 0.15M sodium chloride: 0.77 mg/L at 23 °C</w:t>
-              <w:br/>
-              <w:t xml:space="preserve">- Soluble in fixed oils, alcohol, acetone, and glycerol</w:t>
+              <w:t xml:space="preserve">Poor water solubility (~2.8 mg/L at 23 °C and 0.77 mg/L in 0.15 M sodium chloride at 23 °C); soluble in organic solvents with solvent-specific ratios (e.g., “1 part in 1 part” in alcohol and acetone, “1 part in 3 parts” in glycerol); reported as 2.63e-03 g/L in some measurements.</w:t>
             </w:r>
           </w:p>
         </w:tc>
@@ -1368,7 +1362,7 @@
                 <w:szCs w:val="20"/>
                 <w:lang w:val="en-US"/>
               </w:rPr>
-              <w:t xml:space="preserve">Six different polymorphic forms of dronabinol have been identified. The amorphous form shows approximately 40% more degradation than the polymorphic forms when subjected to stress conditions. The specific crystal systems and thermodynamic data for these polymorphs were not detailed in the available evidence.</w:t>
+              <w:t xml:space="preserve">No validated crystallographic polymorphic forms have been reported for dronabinol. Although literature on related cannabinoids notes polymorphic impurities, no specific polymorph data is available for dronabinol. [Polymorph evidence](https://www.sciencedirect.com/science/article/pii/S0731708524000785)</w:t>
             </w:r>
           </w:p>
         </w:tc>
@@ -1574,7 +1568,7 @@
                 <w:sz w:val="20"/>
                 <w:szCs w:val="20"/>
               </w:rPr>
-              <w:t xml:space="preserve">Stability studies indicate that dronabinol capsules maintain over 97% of their initial Δ9-THC concentration when stored under various conditions (frozen, refrigerated, or at room temperature) for three months. The product packaging and formulation effectively protect against oxidative degradation.</w:t>
+              <w:t xml:space="preserve">Stability studies indicate that impurity levels should be maintained below 1% (optimized conditions achieving even 0.35%); refrigeration (storage between 8 °C and 15 °C) is recommended to counteract instability at room temperature. Detailed assay recovery data by HPLC is not provided. [Stability indicators evidence](https://www.sciencedirect.com/science/article/pii/S0376871611000317)</w:t>
             </w:r>
             <w:r>
               <w:rPr>
@@ -1652,7 +1646,7 @@
                 <w:szCs w:val="20"/>
                 <w:lang w:val="en-US"/>
               </w:rPr>
-              <w:t xml:space="preserve">Specific impurities were not detailed in the provided evidence. However, it is noted that the nitrogen-flushed blister-packaged dronabinol maintained its potency within about 1% of the label claim, while control dosages showed significant degradation.</w:t>
+              <w:t xml:space="preserve">Identified impurities include degradation products such as cannabinol and other unspecified degradants (e.g., labeled as Deg a, Deg b). Additional impurities may arise from excipients, although numerical levels and exact chemical identities are not detailed. [Impurities evidence](https://www.sciencedirect.com/science/article/pii/S0273230024001569)</w:t>
             </w:r>
           </w:p>
         </w:tc>
@@ -1720,7 +1714,7 @@
                 <w:sz w:val="20"/>
                 <w:szCs w:val="20"/>
               </w:rPr>
-              <w:t xml:space="preserve">Dronabinol is classified under BCS Class 2, indicating low solubility and high permeability. The maximum recommended therapeutic daily dose (MRTD) is 0.91 µM/kg/day, and the fraction excreted unchanged in urine is 0.50%.</w:t>
+              <w:t xml:space="preserve">Based on its high lipophilicity (log Kow = 6.97) and extremely low aqueous solubility, dronabinol is categorized as BCS Class II, implying low solubility with high permeability. [Biopharmaceutical classification evidence](https://www.sciencedirect.com/science/article/pii/S0022354923001818)</w:t>
             </w:r>
           </w:p>
         </w:tc>
@@ -2097,7 +2091,7 @@
                 <w:sz w:val="20"/>
                 <w:szCs w:val="20"/>
               </w:rPr>
-              <w:t xml:space="preserve"> log Kow = 6.97</w:t>
+              <w:t xml:space="preserve"> 6.97 (log Kow)</w:t>
             </w:r>
           </w:p>
           <w:p>
@@ -2141,7 +2135,7 @@
                 <w:sz w:val="20"/>
                 <w:szCs w:val="20"/>
               </w:rPr>
-              <w:t xml:space="preserve">Experimental findings on moisture absorption were not detailed in the evidence provided.</w:t>
+              <w:t xml:space="preserve">No experimental data on hygroscopic properties or moisture uptake is available from the validated sources.</w:t>
             </w:r>
           </w:p>
           <w:p>
@@ -2174,7 +2168,7 @@
                 <w:sz w:val="20"/>
                 <w:szCs w:val="20"/>
               </w:rPr>
-              <w:t xml:space="preserve">The chiral properties of dronabinol were not explicitly mentioned in the evidence.</w:t>
+              <w:t xml:space="preserve">The IUPAC name evidences defined stereocenters; however, specific optical rotation values and enantiomeric purity data have not been provided in the available validated data.</w:t>
             </w:r>
           </w:p>
           <w:p>
@@ -2212,7 +2206,7 @@
                 <w:szCs w:val="20"/>
                 <w:lang w:val="en-US"/>
               </w:rPr>
-              <w:t xml:space="preserve">Specific degradation temperatures were not provided, but the stability studies suggest that dronabinol is stable at room temperature for extended periods when properly packaged.</w:t>
+              <w:t xml:space="preserve">A specific degradation temperature is not provided. The melting point of 200 °C may be considered an upper thermal limit, but degradation is primarily driven by oxidative factors rather than thermal decomposition.</w:t>
             </w:r>
           </w:p>
           <w:p>
@@ -2229,7 +2223,7 @@
                 <w:szCs w:val="20"/>
                 <w:lang w:val="en-US"/>
               </w:rPr>
-              <w:t xml:space="preserve">The glass transition temperature (Tg) was not reported in the available data.</w:t>
+              <w:t xml:space="preserve">No explicit glass transition temperature (Tg) value has been reported; literature mentions its importance in formulation, particularly in relation to freezing processes, but no numerical Tg is available. [Glass transition temperature evidence](https://www.sciencedirect.com/science/article/pii/S0022354924006063)</w:t>
             </w:r>
           </w:p>
           <w:p>
@@ -2538,11 +2532,9 @@
                 <w:sz w:val="20"/>
                 <w:szCs w:val="20"/>
               </w:rPr>
-              <w:t xml:space="preserve">- White to off-white crystalline powder</w:t>
+              <w:t xml:space="preserve">• Appears as a fine crystalline powder that is white to yellowish-white.</w:t>
               <w:br/>
-              <w:t xml:space="preserve">- Odorless</w:t>
-              <w:br/>
-              <w:t xml:space="preserve">- Bitter taste</w:t>
+              <w:t xml:space="preserve">• Odorless and tasteless.</w:t>
             </w:r>
           </w:p>
         </w:tc>
@@ -2611,13 +2603,7 @@
                 <w:sz w:val="20"/>
                 <w:szCs w:val="20"/>
               </w:rPr>
-              <w:t xml:space="preserve">- Slightly soluble in water</w:t>
-              <w:br/>
-              <w:t xml:space="preserve">- Soluble in acetone</w:t>
-              <w:br/>
-              <w:t xml:space="preserve">- Soluble in dimethylformamide</w:t>
-              <w:br/>
-              <w:t xml:space="preserve">- Practically insoluble in chloroform and ether</w:t>
+              <w:t xml:space="preserve">No specific solubility data provided.</w:t>
             </w:r>
           </w:p>
         </w:tc>
@@ -2685,7 +2671,7 @@
                 <w:sz w:val="20"/>
                 <w:szCs w:val="20"/>
               </w:rPr>
-              <w:t xml:space="preserve">258-259 °C</w:t>
+              <w:t xml:space="preserve">Información no disponible</w:t>
             </w:r>
             <w:r>
               <w:rPr>
@@ -2762,7 +2748,7 @@
                 <w:szCs w:val="20"/>
                 <w:lang w:val="en-US"/>
               </w:rPr>
-              <w:t xml:space="preserve">Acetazolamide exists in two known polymorphic forms, designated as Form A and Form B. Form A is characterized by a monoclinic crystal system, while Form B is triclinic. The thermodynamic stability of these forms indicates that Form B is the more stable polymorph at room temperature, with a transition temperature between 120°C and 148°C. The grinding of Form A can induce a transformation to Form B, which is significant for pharmaceutical formulation processes. [Source](https://www.sciencedirect.com/science/article/pii/S0022286008005115)</w:t>
+              <w:t xml:space="preserve">Acetazolamide exhibits at least two polymorphic forms. The metastable modification I is noted for having a higher density and very high kinetic stability at 20 °C compared to modification II. Both forms can be crystallized from water with only minimal differences in solubility. Although detailed parameters such as exact melting points, crystal systems, or density values are not provided, strong intermolecular hydrogen bonding is identified as the driving force behind these properties. [ScienceDirect](https://www.sciencedirect.com/science/article/pii/S0022354915502724)</w:t>
             </w:r>
           </w:p>
         </w:tc>
@@ -2968,7 +2954,7 @@
                 <w:sz w:val="20"/>
                 <w:szCs w:val="20"/>
               </w:rPr>
-              <w:t xml:space="preserve">Stability studies of acetazolamide oral suspensions have shown that at least 91.2% of the initial concentration remains stable over a 90-day period under various conditions. The pH of the formulations remained stable, and no significant changes in organoleptic properties were observed. [Source](https://pubmed.ncbi.nlm.nih.gov/33214784/)</w:t>
+              <w:t xml:space="preserve">Stability studies using buffered solutions at pH 4 demonstrate that the final dosage forms remain stable for at least 90 days at 37 °C with a potency loss of only 5%. Additionally, FDA guidelines support a tentative expiry of 2 years at 25 °C. Stability-indicating HPLC methods confirm robust separation (resolution &gt;2) between acetazolamide and its degradation products, with a mass balance close to 99.6%. [ScienceDirect](https://www.sciencedirect.com/science/article/pii/S0731708509007377)</w:t>
             </w:r>
             <w:r>
               <w:rPr>
@@ -3046,7 +3032,7 @@
                 <w:szCs w:val="20"/>
                 <w:lang w:val="en-US"/>
               </w:rPr>
-              <w:t xml:space="preserve">The stability-indicating LC method has identified several process-related impurities, including imp-1, imp-2, imp-3, and imp-4, with purities exceeding 99%. The method has demonstrated a mass balance close to 99.6%, indicating effective separation and quantification of acetazolamide and its impurities. [Source](https://www.sciencedirect.com/science/article/pii/S0731708509007377)</w:t>
+              <w:t xml:space="preserve">Degradation and stability studies have identified process-related impurities. The reference standard of acetazolamide is reported at 99.1% purity, while related impurities (imp-1, imp-2, imp-3, and imp-4) range from 99.4% to 99.7% purity. Specific CAS numbers and chemical structures for these impurities were not provided. [ScienceDirect](https://www.sciencedirect.com/science/article/pii/S0731708509007377)</w:t>
             </w:r>
           </w:p>
         </w:tc>
@@ -3114,7 +3100,7 @@
                 <w:sz w:val="20"/>
                 <w:szCs w:val="20"/>
               </w:rPr>
-              <w:t xml:space="preserve">Acetazolamide's solubility and permeability characteristics have been reviewed in the context of the Biopharmaceutical Classification System (BCS). The available data suggest that acetazolamide does not meet the criteria for a biowaiver due to insufficient evidence regarding its solubility and permeability. [Source](https://www.sciencedirect.com/science/article/pii/S0022354916326922)</w:t>
+              <w:t xml:space="preserve">Based on the Biopharmaceutics Classification System (BCS), acetazolamide cannot be definitively classified due to insufficient solubility and permeability data. The lack of conclusive in vitro and in vivo absorption studies necessitates bioequivalence testing and precludes a biowaiver. [ScienceDirect](https://www.sciencedirect.com/science/article/pii/S0022354916326922)</w:t>
             </w:r>
           </w:p>
         </w:tc>
@@ -3491,7 +3477,7 @@
                 <w:sz w:val="20"/>
                 <w:szCs w:val="20"/>
               </w:rPr>
-              <w:t xml:space="preserve"> -0.3</w:t>
+              <w:t xml:space="preserve"> –0.45</w:t>
             </w:r>
           </w:p>
           <w:p>
@@ -3535,7 +3521,7 @@
                 <w:sz w:val="20"/>
                 <w:szCs w:val="20"/>
               </w:rPr>
-              <w:t xml:space="preserve">Information regarding the hygroscopic nature of acetazolamide is not available, which is critical for understanding its stability in various formulations.</w:t>
+              <w:t xml:space="preserve">No experimental data on hygroscopicity or moisture uptake are available. Further research is required to elucidate its impact on formulation and storage stability.</w:t>
             </w:r>
           </w:p>
           <w:p>
@@ -3568,7 +3554,7 @@
                 <w:sz w:val="20"/>
                 <w:szCs w:val="20"/>
               </w:rPr>
-              <w:t xml:space="preserve">There is no available data on the chiral properties or specific optical rotation of acetazolamide.</w:t>
+              <w:t xml:space="preserve">No data on chirality or specific optical rotation have been reported. Additional stereochemical studies are warranted.</w:t>
             </w:r>
           </w:p>
           <w:p>
@@ -3606,7 +3592,7 @@
                 <w:szCs w:val="20"/>
                 <w:lang w:val="en-US"/>
               </w:rPr>
-              <w:t xml:space="preserve">The degradation of acetazolamide occurs significantly under acidic and basic conditions, with specific degradation temperatures not explicitly defined in the available literature.</w:t>
+              <w:t xml:space="preserve">While degradation under hydrolytic stress conditions has been observed, specific degradation temperature thresholds or kinetic data are not provided. Additional research is needed to determine these parameters.</w:t>
             </w:r>
           </w:p>
           <w:p>
@@ -3623,7 +3609,7 @@
                 <w:szCs w:val="20"/>
                 <w:lang w:val="en-US"/>
               </w:rPr>
-              <w:t xml:space="preserve">Information regarding the glass transition temperature (Tg) of acetazolamide is not available.</w:t>
+              <w:t xml:space="preserve">No data regarding the glass transition temperature (Tg) determined by techniques such as DSC are available. Further studies are recommended.</w:t>
             </w:r>
           </w:p>
           <w:p>
@@ -3648,7 +3634,7 @@
                 <w:sz w:val="20"/>
                 <w:szCs w:val="20"/>
               </w:rPr>
-              <w:t xml:space="preserve"> Not applicable (decomposes)</w:t>
+              <w:t xml:space="preserve"> Información no disponible</w:t>
             </w:r>
           </w:p>
         </w:tc>

</xml_diff>